<commit_message>
Aggiustato il server, tolto tutti i wrnings
</commit_message>
<xml_diff>
--- a/Relazione.docx
+++ b/Relazione.docx
@@ -372,21 +372,7 @@
         <w:rPr>
           <w:rFonts w:ascii="Times New Roman" w:hAnsi="Times New Roman" w:cs="Times New Roman"/>
         </w:rPr>
-        <w:t xml:space="preserve">Il progetto di laboratorio di fine corso </w:t>
-      </w:r>
-      <w:proofErr w:type="spellStart"/>
-      <w:r>
-        <w:rPr>
-          <w:rFonts w:ascii="Times New Roman" w:hAnsi="Times New Roman" w:cs="Times New Roman"/>
-        </w:rPr>
-        <w:t>a.a</w:t>
-      </w:r>
-      <w:proofErr w:type="spellEnd"/>
-      <w:r>
-        <w:rPr>
-          <w:rFonts w:ascii="Times New Roman" w:hAnsi="Times New Roman" w:cs="Times New Roman"/>
-        </w:rPr>
-        <w:t xml:space="preserve"> 2020/2021 di reti riguarda la realizzazione di un </w:t>
+        <w:t xml:space="preserve">Il progetto di laboratorio di fine corso a.a 2020/2021 di reti riguarda la realizzazione di un </w:t>
       </w:r>
       <w:r>
         <w:rPr>
@@ -394,28 +380,12 @@
         </w:rPr>
         <w:t xml:space="preserve">servizio denominato </w:t>
       </w:r>
-      <w:proofErr w:type="spellStart"/>
-      <w:r>
-        <w:rPr>
-          <w:rFonts w:ascii="Times New Roman" w:hAnsi="Times New Roman" w:cs="Times New Roman"/>
-        </w:rPr>
-        <w:t>WORkTogetHer</w:t>
-      </w:r>
-      <w:proofErr w:type="spellEnd"/>
-      <w:r>
-        <w:rPr>
-          <w:rFonts w:ascii="Times New Roman" w:hAnsi="Times New Roman" w:cs="Times New Roman"/>
-        </w:rPr>
-        <w:t xml:space="preserve"> (WORTH): uno strumento per la gestione di progetti collaborativi che si ispira ad alcuni principi della metodologia </w:t>
-      </w:r>
-      <w:proofErr w:type="spellStart"/>
-      <w:r>
-        <w:rPr>
-          <w:rFonts w:ascii="Times New Roman" w:hAnsi="Times New Roman" w:cs="Times New Roman"/>
-        </w:rPr>
-        <w:t>Kanban</w:t>
-      </w:r>
-      <w:proofErr w:type="spellEnd"/>
+      <w:r>
+        <w:rPr>
+          <w:rFonts w:ascii="Times New Roman" w:hAnsi="Times New Roman" w:cs="Times New Roman"/>
+        </w:rPr>
+        <w:t>WORkTogetHer (WORTH): uno strumento per la gestione di progetti collaborativi che si ispira ad alcuni principi della metodologia Kanban</w:t>
+      </w:r>
       <w:r>
         <w:rPr>
           <w:rFonts w:ascii="Times New Roman" w:hAnsi="Times New Roman" w:cs="Times New Roman"/>
@@ -467,16 +437,8 @@
         <w:rPr>
           <w:rFonts w:ascii="Times New Roman" w:hAnsi="Times New Roman" w:cs="Times New Roman"/>
         </w:rPr>
-        <w:t xml:space="preserve">L’architettura generale del servizio WORTH è del tipo </w:t>
-      </w:r>
-      <w:proofErr w:type="spellStart"/>
-      <w:r>
-        <w:rPr>
-          <w:rFonts w:ascii="Times New Roman" w:hAnsi="Times New Roman" w:cs="Times New Roman"/>
-        </w:rPr>
-        <w:t>client-server</w:t>
-      </w:r>
-      <w:proofErr w:type="spellEnd"/>
+        <w:t>L’architettura generale del servizio WORTH è del tipo client-server</w:t>
+      </w:r>
       <w:r>
         <w:rPr>
           <w:rFonts w:ascii="Times New Roman" w:hAnsi="Times New Roman" w:cs="Times New Roman"/>
@@ -529,21 +491,7 @@
         <w:rPr>
           <w:rFonts w:ascii="Times New Roman" w:hAnsi="Times New Roman" w:cs="Times New Roman"/>
         </w:rPr>
-        <w:t>qui si è scelto di utilizzare un protocollo in-band-</w:t>
-      </w:r>
-      <w:proofErr w:type="spellStart"/>
-      <w:r>
-        <w:rPr>
-          <w:rFonts w:ascii="Times New Roman" w:hAnsi="Times New Roman" w:cs="Times New Roman"/>
-        </w:rPr>
-        <w:t>signaling</w:t>
-      </w:r>
-      <w:proofErr w:type="spellEnd"/>
-      <w:r>
-        <w:rPr>
-          <w:rFonts w:ascii="Times New Roman" w:hAnsi="Times New Roman" w:cs="Times New Roman"/>
-        </w:rPr>
-        <w:t>, quindi sia i dati che le operazioni richieste viaggiano sullo stesso canale</w:t>
+        <w:t>qui si è scelto di utilizzare un protocollo in-band-signaling, quindi sia i dati che le operazioni richieste viaggiano sullo stesso canale</w:t>
       </w:r>
       <w:r>
         <w:rPr>
@@ -555,21 +503,7 @@
         <w:rPr>
           <w:rFonts w:ascii="Times New Roman" w:hAnsi="Times New Roman" w:cs="Times New Roman"/>
         </w:rPr>
-        <w:t xml:space="preserve">.  A seguito del login il client si registra a un servizio di notifica tramite RMI callback, mentre per quanto concerne la chat è stata realizzata tramite UDP </w:t>
-      </w:r>
-      <w:proofErr w:type="spellStart"/>
-      <w:r>
-        <w:rPr>
-          <w:rFonts w:ascii="Times New Roman" w:hAnsi="Times New Roman" w:cs="Times New Roman"/>
-        </w:rPr>
-        <w:t>multicast</w:t>
-      </w:r>
-      <w:proofErr w:type="spellEnd"/>
-      <w:r>
-        <w:rPr>
-          <w:rFonts w:ascii="Times New Roman" w:hAnsi="Times New Roman" w:cs="Times New Roman"/>
-        </w:rPr>
-        <w:t>.</w:t>
+        <w:t>.  A seguito del login il client si registra a un servizio di notifica tramite RMI callback, mentre per quanto concerne la chat è stata realizzata tramite UDP multicast.</w:t>
       </w:r>
     </w:p>
     <w:p>
@@ -611,7 +545,6 @@
           <w:szCs w:val="28"/>
         </w:rPr>
       </w:pPr>
-      <w:proofErr w:type="spellStart"/>
       <w:r>
         <w:rPr>
           <w:rFonts w:ascii="Times New Roman" w:hAnsi="Times New Roman" w:cs="Times New Roman"/>
@@ -622,7 +555,6 @@
         </w:rPr>
         <w:t>ServerMain</w:t>
       </w:r>
-      <w:proofErr w:type="spellEnd"/>
     </w:p>
     <w:p>
       <w:pPr>
@@ -636,7 +568,6 @@
         </w:rPr>
         <w:t xml:space="preserve">Il </w:t>
       </w:r>
-      <w:proofErr w:type="spellStart"/>
       <w:r>
         <w:rPr>
           <w:rFonts w:ascii="Times New Roman" w:hAnsi="Times New Roman" w:cs="Times New Roman"/>
@@ -645,7 +576,6 @@
         </w:rPr>
         <w:t>ServerMain</w:t>
       </w:r>
-      <w:proofErr w:type="spellEnd"/>
       <w:r>
         <w:rPr>
           <w:rFonts w:ascii="Times New Roman" w:hAnsi="Times New Roman" w:cs="Times New Roman"/>
@@ -710,21 +640,21 @@
         <w:rPr>
           <w:rFonts w:ascii="Times New Roman" w:hAnsi="Times New Roman" w:cs="Times New Roman"/>
         </w:rPr>
-        <w:t xml:space="preserve"> Per fare ciò si serve di 3 </w:t>
-      </w:r>
-      <w:proofErr w:type="spellStart"/>
-      <w:r>
-        <w:rPr>
-          <w:rFonts w:ascii="Times New Roman" w:hAnsi="Times New Roman" w:cs="Times New Roman"/>
-        </w:rPr>
-        <w:t>ConcurrentHashmap</w:t>
-      </w:r>
-      <w:proofErr w:type="spellEnd"/>
-      <w:r>
-        <w:rPr>
-          <w:rFonts w:ascii="Times New Roman" w:hAnsi="Times New Roman" w:cs="Times New Roman"/>
-        </w:rPr>
-        <w:t>:</w:t>
+        <w:t xml:space="preserve"> Per fare ciò si serve di </w:t>
+      </w:r>
+      <w:proofErr w:type="gramStart"/>
+      <w:r>
+        <w:rPr>
+          <w:rFonts w:ascii="Times New Roman" w:hAnsi="Times New Roman" w:cs="Times New Roman"/>
+        </w:rPr>
+        <w:t>3</w:t>
+      </w:r>
+      <w:proofErr w:type="gramEnd"/>
+      <w:r>
+        <w:rPr>
+          <w:rFonts w:ascii="Times New Roman" w:hAnsi="Times New Roman" w:cs="Times New Roman"/>
+        </w:rPr>
+        <w:t xml:space="preserve"> ConcurrentHashmap:</w:t>
       </w:r>
     </w:p>
     <w:p>
@@ -738,7 +668,6 @@
           <w:rFonts w:ascii="Times New Roman" w:hAnsi="Times New Roman" w:cs="Times New Roman"/>
         </w:rPr>
       </w:pPr>
-      <w:proofErr w:type="spellStart"/>
       <w:r>
         <w:rPr>
           <w:rFonts w:ascii="Times New Roman" w:hAnsi="Times New Roman" w:cs="Times New Roman"/>
@@ -747,40 +676,11 @@
         </w:rPr>
         <w:t>LisProject</w:t>
       </w:r>
-      <w:proofErr w:type="spellEnd"/>
-      <w:r>
-        <w:rPr>
-          <w:rFonts w:ascii="Times New Roman" w:hAnsi="Times New Roman" w:cs="Times New Roman"/>
-        </w:rPr>
-        <w:t xml:space="preserve">: dove ad ogni </w:t>
-      </w:r>
-      <w:proofErr w:type="spellStart"/>
-      <w:r>
-        <w:rPr>
-          <w:rFonts w:ascii="Times New Roman" w:hAnsi="Times New Roman" w:cs="Times New Roman"/>
-        </w:rPr>
-        <w:t>NomeProgetto</w:t>
-      </w:r>
-      <w:proofErr w:type="spellEnd"/>
-      <w:r>
-        <w:rPr>
-          <w:rFonts w:ascii="Times New Roman" w:hAnsi="Times New Roman" w:cs="Times New Roman"/>
-        </w:rPr>
-        <w:t xml:space="preserve"> viene associato un </w:t>
-      </w:r>
-      <w:proofErr w:type="spellStart"/>
-      <w:r>
-        <w:rPr>
-          <w:rFonts w:ascii="Times New Roman" w:hAnsi="Times New Roman" w:cs="Times New Roman"/>
-        </w:rPr>
-        <w:t>Ogetto</w:t>
-      </w:r>
-      <w:proofErr w:type="spellEnd"/>
-      <w:r>
-        <w:rPr>
-          <w:rFonts w:ascii="Times New Roman" w:hAnsi="Times New Roman" w:cs="Times New Roman"/>
-        </w:rPr>
-        <w:t xml:space="preserve"> della classe</w:t>
+      <w:r>
+        <w:rPr>
+          <w:rFonts w:ascii="Times New Roman" w:hAnsi="Times New Roman" w:cs="Times New Roman"/>
+        </w:rPr>
+        <w:t>: dove ad ogni NomeProgetto viene associato un Ogetto della classe</w:t>
       </w:r>
       <w:r>
         <w:rPr>
@@ -810,43 +710,19 @@
           <w:rFonts w:ascii="Times New Roman" w:hAnsi="Times New Roman" w:cs="Times New Roman"/>
         </w:rPr>
       </w:pPr>
-      <w:proofErr w:type="spellStart"/>
       <w:r>
         <w:rPr>
           <w:rFonts w:ascii="Times New Roman" w:hAnsi="Times New Roman" w:cs="Times New Roman"/>
           <w:i/>
           <w:iCs/>
         </w:rPr>
-        <w:t>UserBase</w:t>
-      </w:r>
-      <w:proofErr w:type="spellEnd"/>
-      <w:r>
-        <w:rPr>
-          <w:rFonts w:ascii="Times New Roman" w:hAnsi="Times New Roman" w:cs="Times New Roman"/>
-          <w:i/>
-          <w:iCs/>
-        </w:rPr>
-        <w:t xml:space="preserve">: </w:t>
-      </w:r>
-      <w:r>
-        <w:rPr>
-          <w:rFonts w:ascii="Times New Roman" w:hAnsi="Times New Roman" w:cs="Times New Roman"/>
-        </w:rPr>
-        <w:t xml:space="preserve">Ad ogni </w:t>
-      </w:r>
-      <w:proofErr w:type="spellStart"/>
-      <w:r>
-        <w:rPr>
-          <w:rFonts w:ascii="Times New Roman" w:hAnsi="Times New Roman" w:cs="Times New Roman"/>
-        </w:rPr>
-        <w:t>NickUtente</w:t>
-      </w:r>
-      <w:proofErr w:type="spellEnd"/>
-      <w:r>
-        <w:rPr>
-          <w:rFonts w:ascii="Times New Roman" w:hAnsi="Times New Roman" w:cs="Times New Roman"/>
-        </w:rPr>
-        <w:t xml:space="preserve"> viene associata una Password</w:t>
+        <w:t xml:space="preserve">UserBase: </w:t>
+      </w:r>
+      <w:r>
+        <w:rPr>
+          <w:rFonts w:ascii="Times New Roman" w:hAnsi="Times New Roman" w:cs="Times New Roman"/>
+        </w:rPr>
+        <w:t>Ad ogni NickUtente viene associata una Password</w:t>
       </w:r>
     </w:p>
     <w:p>
@@ -860,133 +736,137 @@
           <w:rFonts w:ascii="Times New Roman" w:hAnsi="Times New Roman" w:cs="Times New Roman"/>
         </w:rPr>
       </w:pPr>
-      <w:proofErr w:type="spellStart"/>
       <w:r>
         <w:rPr>
           <w:rFonts w:ascii="Times New Roman" w:hAnsi="Times New Roman" w:cs="Times New Roman"/>
           <w:i/>
           <w:iCs/>
         </w:rPr>
-        <w:t>KeysUserMap</w:t>
-      </w:r>
-      <w:proofErr w:type="spellEnd"/>
+        <w:t>KeysUserMap:</w:t>
+      </w:r>
+      <w:r>
+        <w:rPr>
+          <w:rFonts w:ascii="Times New Roman" w:hAnsi="Times New Roman" w:cs="Times New Roman"/>
+        </w:rPr>
+        <w:t xml:space="preserve"> Ad </w:t>
+      </w:r>
+      <w:proofErr w:type="gramStart"/>
+      <w:r>
+        <w:rPr>
+          <w:rFonts w:ascii="Times New Roman" w:hAnsi="Times New Roman" w:cs="Times New Roman"/>
+        </w:rPr>
+        <w:t>ogni  NickUtente</w:t>
+      </w:r>
+      <w:proofErr w:type="gramEnd"/>
+      <w:r>
+        <w:rPr>
+          <w:rFonts w:ascii="Times New Roman" w:hAnsi="Times New Roman" w:cs="Times New Roman"/>
+        </w:rPr>
+        <w:t xml:space="preserve"> </w:t>
+      </w:r>
+      <w:r>
+        <w:rPr>
+          <w:rFonts w:ascii="Times New Roman" w:hAnsi="Times New Roman" w:cs="Times New Roman"/>
+        </w:rPr>
+        <w:t>(loggato)</w:t>
+      </w:r>
+      <w:r>
+        <w:rPr>
+          <w:rFonts w:ascii="Times New Roman" w:hAnsi="Times New Roman" w:cs="Times New Roman"/>
+        </w:rPr>
+        <w:t xml:space="preserve"> viene associata una chiave del selettore</w:t>
+      </w:r>
+      <w:r>
+        <w:rPr>
+          <w:rFonts w:ascii="Times New Roman" w:hAnsi="Times New Roman" w:cs="Times New Roman"/>
+        </w:rPr>
+        <w:t>.</w:t>
+      </w:r>
+    </w:p>
+    <w:p>
+      <w:pPr>
+        <w:rPr>
+          <w:rFonts w:ascii="Times New Roman" w:hAnsi="Times New Roman" w:cs="Times New Roman"/>
+        </w:rPr>
+      </w:pPr>
+      <w:r>
+        <w:rPr>
+          <w:rFonts w:ascii="Times New Roman" w:hAnsi="Times New Roman" w:cs="Times New Roman"/>
+        </w:rPr>
+        <w:t>Subito dopo viene esportato l’</w:t>
+      </w:r>
+      <w:r>
+        <w:rPr>
+          <w:rFonts w:ascii="Times New Roman" w:hAnsi="Times New Roman" w:cs="Times New Roman"/>
+        </w:rPr>
+        <w:t xml:space="preserve">oggetto remoto RMI </w:t>
+      </w:r>
       <w:r>
         <w:rPr>
           <w:rFonts w:ascii="Times New Roman" w:hAnsi="Times New Roman" w:cs="Times New Roman"/>
           <w:i/>
           <w:iCs/>
         </w:rPr>
-        <w:t>:</w:t>
-      </w:r>
-      <w:r>
-        <w:rPr>
-          <w:rFonts w:ascii="Times New Roman" w:hAnsi="Times New Roman" w:cs="Times New Roman"/>
-        </w:rPr>
-        <w:t xml:space="preserve"> Ad ogni  </w:t>
-      </w:r>
-      <w:proofErr w:type="spellStart"/>
-      <w:r>
-        <w:rPr>
-          <w:rFonts w:ascii="Times New Roman" w:hAnsi="Times New Roman" w:cs="Times New Roman"/>
-        </w:rPr>
-        <w:t>NickUtente</w:t>
-      </w:r>
-      <w:proofErr w:type="spellEnd"/>
-      <w:r>
-        <w:rPr>
-          <w:rFonts w:ascii="Times New Roman" w:hAnsi="Times New Roman" w:cs="Times New Roman"/>
-        </w:rPr>
-        <w:t xml:space="preserve"> </w:t>
-      </w:r>
-      <w:r>
-        <w:rPr>
-          <w:rFonts w:ascii="Times New Roman" w:hAnsi="Times New Roman" w:cs="Times New Roman"/>
-        </w:rPr>
-        <w:t>(loggato)</w:t>
-      </w:r>
-      <w:r>
-        <w:rPr>
-          <w:rFonts w:ascii="Times New Roman" w:hAnsi="Times New Roman" w:cs="Times New Roman"/>
-        </w:rPr>
-        <w:t xml:space="preserve"> viene associata una chiave del selettore</w:t>
-      </w:r>
-      <w:r>
-        <w:rPr>
-          <w:rFonts w:ascii="Times New Roman" w:hAnsi="Times New Roman" w:cs="Times New Roman"/>
-        </w:rPr>
-        <w:t>.</w:t>
-      </w:r>
-    </w:p>
-    <w:p>
-      <w:pPr>
-        <w:rPr>
-          <w:rFonts w:ascii="Times New Roman" w:hAnsi="Times New Roman" w:cs="Times New Roman"/>
-        </w:rPr>
-      </w:pPr>
-      <w:r>
-        <w:rPr>
-          <w:rFonts w:ascii="Times New Roman" w:hAnsi="Times New Roman" w:cs="Times New Roman"/>
-        </w:rPr>
-        <w:t>Subito dopo viene esportato l’</w:t>
-      </w:r>
-      <w:r>
-        <w:rPr>
-          <w:rFonts w:ascii="Times New Roman" w:hAnsi="Times New Roman" w:cs="Times New Roman"/>
-        </w:rPr>
-        <w:t xml:space="preserve">oggetto remoto RMI </w:t>
-      </w:r>
-      <w:proofErr w:type="spellStart"/>
+        <w:t>RegisterImpl,</w:t>
+      </w:r>
+      <w:r>
+        <w:rPr>
+          <w:rFonts w:ascii="Times New Roman" w:hAnsi="Times New Roman" w:cs="Times New Roman"/>
+        </w:rPr>
+        <w:t xml:space="preserve"> permette di invocare un unico metodo che consente di registrare un utente nel sistema.</w:t>
+      </w:r>
+    </w:p>
+    <w:p>
+      <w:pPr>
+        <w:rPr>
+          <w:rFonts w:ascii="Times New Roman" w:hAnsi="Times New Roman" w:cs="Times New Roman"/>
+        </w:rPr>
+      </w:pPr>
+      <w:r>
+        <w:rPr>
+          <w:rFonts w:ascii="Times New Roman" w:hAnsi="Times New Roman" w:cs="Times New Roman"/>
+        </w:rPr>
+        <w:t xml:space="preserve">Il </w:t>
+      </w:r>
       <w:r>
         <w:rPr>
           <w:rFonts w:ascii="Times New Roman" w:hAnsi="Times New Roman" w:cs="Times New Roman"/>
           <w:i/>
           <w:iCs/>
         </w:rPr>
-        <w:t>RegisterImpl</w:t>
-      </w:r>
-      <w:proofErr w:type="spellEnd"/>
+        <w:t xml:space="preserve">ServerMain </w:t>
+      </w:r>
+      <w:r>
+        <w:rPr>
+          <w:rFonts w:ascii="Times New Roman" w:hAnsi="Times New Roman" w:cs="Times New Roman"/>
+        </w:rPr>
+        <w:t xml:space="preserve">è costituito da un unico selettore principale, che si occupa di attendere le connessioni, leggere i messaggi inviati dal client e scrivere le risposte. Le scritture e le letture vengono effettuate a </w:t>
+      </w:r>
       <w:r>
         <w:rPr>
           <w:rFonts w:ascii="Times New Roman" w:hAnsi="Times New Roman" w:cs="Times New Roman"/>
           <w:i/>
           <w:iCs/>
         </w:rPr>
-        <w:t>,</w:t>
-      </w:r>
-      <w:r>
-        <w:rPr>
-          <w:rFonts w:ascii="Times New Roman" w:hAnsi="Times New Roman" w:cs="Times New Roman"/>
-        </w:rPr>
-        <w:t xml:space="preserve"> permette di invocare un unico metodo che consente di registrare un utente nel sistema.</w:t>
-      </w:r>
-    </w:p>
-    <w:p>
-      <w:pPr>
-        <w:rPr>
-          <w:rFonts w:ascii="Times New Roman" w:hAnsi="Times New Roman" w:cs="Times New Roman"/>
-        </w:rPr>
-      </w:pPr>
-      <w:r>
-        <w:rPr>
-          <w:rFonts w:ascii="Times New Roman" w:hAnsi="Times New Roman" w:cs="Times New Roman"/>
-        </w:rPr>
-        <w:t xml:space="preserve">Il </w:t>
-      </w:r>
-      <w:proofErr w:type="spellStart"/>
+        <w:t>blocchi</w:t>
+      </w:r>
       <w:r>
         <w:rPr>
           <w:rFonts w:ascii="Times New Roman" w:hAnsi="Times New Roman" w:cs="Times New Roman"/>
           <w:i/>
           <w:iCs/>
         </w:rPr>
-        <w:t>ServerMain</w:t>
-      </w:r>
-      <w:proofErr w:type="spellEnd"/>
-      <w:r>
-        <w:rPr>
-          <w:rFonts w:ascii="Times New Roman" w:hAnsi="Times New Roman" w:cs="Times New Roman"/>
-          <w:i/>
-          <w:iCs/>
+        <w:t xml:space="preserve">, </w:t>
+      </w:r>
+      <w:r>
+        <w:rPr>
+          <w:rFonts w:ascii="Times New Roman" w:hAnsi="Times New Roman" w:cs="Times New Roman"/>
+        </w:rPr>
+        <w:t>scrivendo o leggendo solamente i bytes al momento disponibili.</w:t>
+      </w:r>
+      <w:r>
+        <w:rPr>
+          <w:rFonts w:ascii="Times New Roman" w:hAnsi="Times New Roman" w:cs="Times New Roman"/>
         </w:rPr>
         <w:t xml:space="preserve"> </w:t>
       </w:r>
@@ -994,40 +874,6 @@
         <w:rPr>
           <w:rFonts w:ascii="Times New Roman" w:hAnsi="Times New Roman" w:cs="Times New Roman"/>
         </w:rPr>
-        <w:t xml:space="preserve">è costituito da un unico selettore principale, che si occupa di attendere le connessioni, leggere i messaggi inviati dal client e scrivere le risposte. Le scritture e le letture vengono effettuate a </w:t>
-      </w:r>
-      <w:r>
-        <w:rPr>
-          <w:rFonts w:ascii="Times New Roman" w:hAnsi="Times New Roman" w:cs="Times New Roman"/>
-          <w:i/>
-          <w:iCs/>
-        </w:rPr>
-        <w:t>blocchi</w:t>
-      </w:r>
-      <w:r>
-        <w:rPr>
-          <w:rFonts w:ascii="Times New Roman" w:hAnsi="Times New Roman" w:cs="Times New Roman"/>
-          <w:i/>
-          <w:iCs/>
-        </w:rPr>
-        <w:t xml:space="preserve">, </w:t>
-      </w:r>
-      <w:r>
-        <w:rPr>
-          <w:rFonts w:ascii="Times New Roman" w:hAnsi="Times New Roman" w:cs="Times New Roman"/>
-        </w:rPr>
-        <w:t>scrivendo o leggendo solamente i bytes al momento disponibili.</w:t>
-      </w:r>
-      <w:r>
-        <w:rPr>
-          <w:rFonts w:ascii="Times New Roman" w:hAnsi="Times New Roman" w:cs="Times New Roman"/>
-        </w:rPr>
-        <w:t xml:space="preserve"> </w:t>
-      </w:r>
-      <w:r>
-        <w:rPr>
-          <w:rFonts w:ascii="Times New Roman" w:hAnsi="Times New Roman" w:cs="Times New Roman"/>
-        </w:rPr>
         <w:t>Quando la lettura è terminata si effettua la tokenizzazione del messaggio per identificare l’operazione richiesta, Il messaggio rispetta uno specifico protocollo definito nella sezione (Protocollo Utilizzato)</w:t>
       </w:r>
       <w:r>
@@ -1039,6 +885,13 @@
     </w:p>
     <w:p>
       <w:pPr>
+        <w:rPr>
+          <w:rFonts w:ascii="Times New Roman" w:hAnsi="Times New Roman" w:cs="Times New Roman"/>
+        </w:rPr>
+      </w:pPr>
+    </w:p>
+    <w:p>
+      <w:pPr>
         <w:jc w:val="both"/>
         <w:rPr>
           <w:rFonts w:ascii="Times New Roman" w:hAnsi="Times New Roman" w:cs="Times New Roman"/>
@@ -1141,12 +994,14 @@
         </w:rPr>
         <w:t xml:space="preserve">, infatti all’interno della classe progetto vi sono </w:t>
       </w:r>
+      <w:proofErr w:type="gramStart"/>
       <w:r>
         <w:rPr>
           <w:rFonts w:ascii="Times New Roman" w:hAnsi="Times New Roman" w:cs="Times New Roman"/>
         </w:rPr>
         <w:t>5</w:t>
       </w:r>
+      <w:proofErr w:type="gramEnd"/>
       <w:r>
         <w:rPr>
           <w:rFonts w:ascii="Times New Roman" w:hAnsi="Times New Roman" w:cs="Times New Roman"/>
@@ -1166,14 +1021,12 @@
           <w:rFonts w:ascii="Times New Roman" w:hAnsi="Times New Roman" w:cs="Times New Roman"/>
         </w:rPr>
       </w:pPr>
-      <w:proofErr w:type="spellStart"/>
       <w:r>
         <w:rPr>
           <w:rFonts w:ascii="Times New Roman" w:hAnsi="Times New Roman" w:cs="Times New Roman"/>
         </w:rPr>
         <w:t>ToDo</w:t>
       </w:r>
-      <w:proofErr w:type="spellEnd"/>
     </w:p>
     <w:p>
       <w:pPr>
@@ -1187,14 +1040,12 @@
           <w:rFonts w:ascii="Times New Roman" w:hAnsi="Times New Roman" w:cs="Times New Roman"/>
         </w:rPr>
       </w:pPr>
-      <w:proofErr w:type="spellStart"/>
       <w:r>
         <w:rPr>
           <w:rFonts w:ascii="Times New Roman" w:hAnsi="Times New Roman" w:cs="Times New Roman"/>
         </w:rPr>
         <w:t>InProgress</w:t>
       </w:r>
-      <w:proofErr w:type="spellEnd"/>
     </w:p>
     <w:p>
       <w:pPr>
@@ -1208,14 +1059,12 @@
           <w:rFonts w:ascii="Times New Roman" w:hAnsi="Times New Roman" w:cs="Times New Roman"/>
         </w:rPr>
       </w:pPr>
-      <w:proofErr w:type="spellStart"/>
       <w:r>
         <w:rPr>
           <w:rFonts w:ascii="Times New Roman" w:hAnsi="Times New Roman" w:cs="Times New Roman"/>
         </w:rPr>
         <w:t>ToBeRevised</w:t>
       </w:r>
-      <w:proofErr w:type="spellEnd"/>
     </w:p>
     <w:p>
       <w:pPr>
@@ -1229,14 +1078,12 @@
           <w:rFonts w:ascii="Times New Roman" w:hAnsi="Times New Roman" w:cs="Times New Roman"/>
         </w:rPr>
       </w:pPr>
-      <w:proofErr w:type="spellStart"/>
       <w:r>
         <w:rPr>
           <w:rFonts w:ascii="Times New Roman" w:hAnsi="Times New Roman" w:cs="Times New Roman"/>
         </w:rPr>
         <w:t>Done</w:t>
       </w:r>
-      <w:proofErr w:type="spellEnd"/>
     </w:p>
     <w:p>
       <w:pPr>
@@ -1250,14 +1097,12 @@
           <w:rFonts w:ascii="Times New Roman" w:hAnsi="Times New Roman" w:cs="Times New Roman"/>
         </w:rPr>
       </w:pPr>
-      <w:proofErr w:type="spellStart"/>
       <w:r>
         <w:rPr>
           <w:rFonts w:ascii="Times New Roman" w:hAnsi="Times New Roman" w:cs="Times New Roman"/>
         </w:rPr>
         <w:t>Members</w:t>
       </w:r>
-      <w:proofErr w:type="spellEnd"/>
     </w:p>
     <w:p>
       <w:pPr>
@@ -1270,54 +1115,44 @@
         <w:rPr>
           <w:rFonts w:ascii="Times New Roman" w:hAnsi="Times New Roman" w:cs="Times New Roman"/>
         </w:rPr>
+        <w:lastRenderedPageBreak/>
         <w:t>Ad ogni progetto è associato una Directory, infatti, nel momento in cui si istanzia un oggetto del tipo Progetto si controlla</w:t>
       </w:r>
       <w:r>
         <w:rPr>
           <w:rFonts w:ascii="Times New Roman" w:hAnsi="Times New Roman" w:cs="Times New Roman"/>
         </w:rPr>
-        <w:t xml:space="preserve"> se esiste una directory con lo stesso nome, nel caso negativo si crea una nuova Directory con il </w:t>
-      </w:r>
-      <w:r>
-        <w:rPr>
-          <w:rFonts w:ascii="Times New Roman" w:hAnsi="Times New Roman" w:cs="Times New Roman"/>
-        </w:rPr>
-        <w:lastRenderedPageBreak/>
-        <w:t>nome del progetto</w:t>
-      </w:r>
-      <w:r>
-        <w:rPr>
-          <w:rFonts w:ascii="Times New Roman" w:hAnsi="Times New Roman" w:cs="Times New Roman"/>
-        </w:rPr>
-        <w:t xml:space="preserve">, si crea la lista dei membri e la si persiste all’interno della cartella, si richiede al </w:t>
-      </w:r>
-      <w:proofErr w:type="spellStart"/>
-      <w:r>
-        <w:rPr>
-          <w:rFonts w:ascii="Times New Roman" w:hAnsi="Times New Roman" w:cs="Times New Roman"/>
-        </w:rPr>
-        <w:t>GeneratorIp</w:t>
-      </w:r>
-      <w:proofErr w:type="spellEnd"/>
-      <w:r>
-        <w:rPr>
-          <w:rFonts w:ascii="Times New Roman" w:hAnsi="Times New Roman" w:cs="Times New Roman"/>
-        </w:rPr>
-        <w:t xml:space="preserve"> un nuovo indirizzo di </w:t>
-      </w:r>
-      <w:proofErr w:type="spellStart"/>
-      <w:r>
-        <w:rPr>
-          <w:rFonts w:ascii="Times New Roman" w:hAnsi="Times New Roman" w:cs="Times New Roman"/>
-        </w:rPr>
-        <w:t>multicast</w:t>
-      </w:r>
-      <w:proofErr w:type="spellEnd"/>
-      <w:r>
-        <w:rPr>
-          <w:rFonts w:ascii="Times New Roman" w:hAnsi="Times New Roman" w:cs="Times New Roman"/>
-        </w:rPr>
-        <w:t xml:space="preserve"> ed infine si istanziano le 4 liste che gestiscono le schede.</w:t>
+        <w:t xml:space="preserve"> se esiste una directory con lo stesso nome, nel caso negativo si crea una nuova Directory con il nome del progetto</w:t>
+      </w:r>
+      <w:r>
+        <w:rPr>
+          <w:rFonts w:ascii="Times New Roman" w:hAnsi="Times New Roman" w:cs="Times New Roman"/>
+        </w:rPr>
+        <w:t xml:space="preserve">, si crea la lista dei membri e la si persiste all’interno della cartella, si richiede al GeneratorIp un nuovo indirizzo di multicast </w:t>
+      </w:r>
+      <w:r>
+        <w:rPr>
+          <w:rFonts w:ascii="Times New Roman" w:hAnsi="Times New Roman" w:cs="Times New Roman"/>
+        </w:rPr>
+        <w:t xml:space="preserve">mantenuto in una variabile </w:t>
+      </w:r>
+      <w:r>
+        <w:rPr>
+          <w:rFonts w:ascii="Times New Roman" w:hAnsi="Times New Roman" w:cs="Times New Roman"/>
+        </w:rPr>
+        <w:t>ed infine si istanziano le 4 liste che gestiscono le schede</w:t>
+      </w:r>
+      <w:r>
+        <w:rPr>
+          <w:rFonts w:ascii="Times New Roman" w:hAnsi="Times New Roman" w:cs="Times New Roman"/>
+        </w:rPr>
+        <w:t>.</w:t>
+      </w:r>
+      <w:r>
+        <w:rPr>
+          <w:rFonts w:ascii="Times New Roman" w:hAnsi="Times New Roman" w:cs="Times New Roman"/>
+        </w:rPr>
+        <w:t>Viceversa</w:t>
       </w:r>
       <w:r>
         <w:rPr>
@@ -1329,13 +1164,25 @@
         <w:rPr>
           <w:rFonts w:ascii="Times New Roman" w:hAnsi="Times New Roman" w:cs="Times New Roman"/>
         </w:rPr>
-        <w:t>Viceversa nel caso in cui la Directory dovesse essere già presente</w:t>
-      </w:r>
-      <w:r>
-        <w:rPr>
-          <w:rFonts w:ascii="Times New Roman" w:hAnsi="Times New Roman" w:cs="Times New Roman"/>
-        </w:rPr>
-        <w:t xml:space="preserve"> si deserializzano le schede e si inseriscono nella lista appropriata, lo stesso viene fatto con la lista membri.</w:t>
+        <w:t>nel caso in cui la Directory dovesse essere già presente</w:t>
+      </w:r>
+      <w:r>
+        <w:rPr>
+          <w:rFonts w:ascii="Times New Roman" w:hAnsi="Times New Roman" w:cs="Times New Roman"/>
+        </w:rPr>
+        <w:t xml:space="preserve"> si deserializzano le schede e </w:t>
+      </w:r>
+      <w:r>
+        <w:rPr>
+          <w:rFonts w:ascii="Times New Roman" w:hAnsi="Times New Roman" w:cs="Times New Roman"/>
+        </w:rPr>
+        <w:t xml:space="preserve">le </w:t>
+      </w:r>
+      <w:r>
+        <w:rPr>
+          <w:rFonts w:ascii="Times New Roman" w:hAnsi="Times New Roman" w:cs="Times New Roman"/>
+        </w:rPr>
+        <w:t>si inseriscono nella lista appropriata, lo stesso viene fatto con la lista membri.</w:t>
       </w:r>
     </w:p>
     <w:p>
@@ -1358,6 +1205,12 @@
         </w:rPr>
         <w:t xml:space="preserve">si aggiunge un nuovo membro al progetto viene </w:t>
       </w:r>
+      <w:r>
+        <w:rPr>
+          <w:rFonts w:ascii="Times New Roman" w:hAnsi="Times New Roman" w:cs="Times New Roman"/>
+        </w:rPr>
+        <w:t xml:space="preserve">persistito lo stato della singola scheda o della lista membri in base all’operazione richiesta. </w:t>
+      </w:r>
     </w:p>
     <w:p>
       <w:pPr>
@@ -1372,16 +1225,153 @@
         <w:jc w:val="both"/>
         <w:rPr>
           <w:rFonts w:ascii="Times New Roman" w:hAnsi="Times New Roman" w:cs="Times New Roman"/>
-        </w:rPr>
-      </w:pPr>
+          <w:b/>
+          <w:bCs/>
+          <w:sz w:val="28"/>
+          <w:szCs w:val="28"/>
+        </w:rPr>
+      </w:pPr>
+      <w:r>
+        <w:rPr>
+          <w:rFonts w:ascii="Times New Roman" w:hAnsi="Times New Roman" w:cs="Times New Roman"/>
+          <w:b/>
+          <w:bCs/>
+          <w:sz w:val="28"/>
+          <w:szCs w:val="28"/>
+        </w:rPr>
+        <w:t>GeneretorIp</w:t>
+      </w:r>
+    </w:p>
+    <w:p>
+      <w:pPr>
+        <w:rPr>
+          <w:rFonts w:ascii="Times New Roman" w:hAnsi="Times New Roman" w:cs="Times New Roman"/>
+        </w:rPr>
+      </w:pPr>
+      <w:r>
+        <w:rPr>
+          <w:rFonts w:ascii="Times New Roman" w:hAnsi="Times New Roman" w:cs="Times New Roman"/>
+        </w:rPr>
+        <w:t>La funzione principale del GeneratoreIp è quella di offrire al richiedente un IP multicast compreso fra 224.0.0.1 e 239.255.</w:t>
+      </w:r>
+      <w:r>
+        <w:rPr>
+          <w:rFonts w:ascii="Times New Roman" w:hAnsi="Times New Roman" w:cs="Times New Roman"/>
+        </w:rPr>
+        <w:t>2</w:t>
+      </w:r>
+      <w:r>
+        <w:rPr>
+          <w:rFonts w:ascii="Times New Roman" w:hAnsi="Times New Roman" w:cs="Times New Roman"/>
+        </w:rPr>
+        <w:t>55.</w:t>
+      </w:r>
+      <w:r>
+        <w:rPr>
+          <w:rFonts w:ascii="Times New Roman" w:hAnsi="Times New Roman" w:cs="Times New Roman"/>
+        </w:rPr>
+        <w:t>2</w:t>
+      </w:r>
+      <w:r>
+        <w:rPr>
+          <w:rFonts w:ascii="Times New Roman" w:hAnsi="Times New Roman" w:cs="Times New Roman"/>
+        </w:rPr>
+        <w:t xml:space="preserve">55 </w:t>
+      </w:r>
+      <w:r>
+        <w:rPr>
+          <w:rFonts w:ascii="Times New Roman" w:hAnsi="Times New Roman" w:cs="Times New Roman"/>
+        </w:rPr>
+        <w:t xml:space="preserve">(Classe D) </w:t>
+      </w:r>
+      <w:r>
+        <w:rPr>
+          <w:rFonts w:ascii="Times New Roman" w:hAnsi="Times New Roman" w:cs="Times New Roman"/>
+        </w:rPr>
+        <w:t xml:space="preserve">da assegnare ad ogni progetto. Esso genera gli indirizzi in maniera sequenziale utilizzando un </w:t>
+      </w:r>
+      <w:r>
+        <w:rPr>
+          <w:rFonts w:ascii="Times New Roman" w:hAnsi="Times New Roman" w:cs="Times New Roman"/>
+        </w:rPr>
+        <w:t>opportuno</w:t>
+      </w:r>
+      <w:r>
+        <w:rPr>
+          <w:rFonts w:ascii="Times New Roman" w:hAnsi="Times New Roman" w:cs="Times New Roman"/>
+        </w:rPr>
+        <w:t xml:space="preserve"> algoritmo, </w:t>
+      </w:r>
+      <w:r>
+        <w:rPr>
+          <w:rFonts w:ascii="Times New Roman" w:hAnsi="Times New Roman" w:cs="Times New Roman"/>
+        </w:rPr>
+        <w:t xml:space="preserve">nel caso in cui un progetto dovesse essere eliminato l’indirizzo multicast non va perso, infatti, viene restituito al Generatore che lo </w:t>
+      </w:r>
+      <w:r>
+        <w:rPr>
+          <w:rFonts w:ascii="Times New Roman" w:hAnsi="Times New Roman" w:cs="Times New Roman"/>
+        </w:rPr>
+        <w:t>immagazzina</w:t>
+      </w:r>
+      <w:r>
+        <w:rPr>
+          <w:rFonts w:ascii="Times New Roman" w:hAnsi="Times New Roman" w:cs="Times New Roman"/>
+        </w:rPr>
+        <w:t xml:space="preserve"> su uno Stack. Nel momento in cui si richiede un nuovo indirizzo quindi si controlla prima che lo stack sia non vuoto nel caso negativo si restituisce un indirizzo già generato altrimenti si genera uno nuovo.</w:t>
+      </w:r>
+    </w:p>
+    <w:p>
+      <w:pPr>
+        <w:rPr>
+          <w:rFonts w:ascii="Times New Roman" w:hAnsi="Times New Roman" w:cs="Times New Roman"/>
+          <w:b/>
+          <w:bCs/>
+          <w:sz w:val="28"/>
+          <w:szCs w:val="28"/>
+          <w:u w:val="single"/>
+        </w:rPr>
+      </w:pPr>
+      <w:r>
+        <w:rPr>
+          <w:rFonts w:ascii="Times New Roman" w:hAnsi="Times New Roman" w:cs="Times New Roman"/>
+        </w:rPr>
+        <w:t>Nel Caso in cui si dovesse arrivare all’indirizzo 240.0.0.0</w:t>
+      </w:r>
+      <w:r>
+        <w:rPr>
+          <w:rFonts w:ascii="Times New Roman" w:hAnsi="Times New Roman" w:cs="Times New Roman"/>
+        </w:rPr>
+        <w:t xml:space="preserve"> verrebbe</w:t>
+      </w:r>
+      <w:r>
+        <w:rPr>
+          <w:rFonts w:ascii="Times New Roman" w:hAnsi="Times New Roman" w:cs="Times New Roman"/>
+        </w:rPr>
+        <w:t xml:space="preserve"> lanciata un’eccezione OutOfRangeExcpetion.</w:t>
+      </w:r>
     </w:p>
     <w:p>
       <w:pPr>
         <w:jc w:val="both"/>
         <w:rPr>
           <w:rFonts w:ascii="Times New Roman" w:hAnsi="Times New Roman" w:cs="Times New Roman"/>
-        </w:rPr>
-      </w:pPr>
+          <w:b/>
+          <w:bCs/>
+          <w:sz w:val="28"/>
+          <w:szCs w:val="28"/>
+        </w:rPr>
+      </w:pPr>
+      <w:r>
+        <w:rPr>
+          <w:rFonts w:ascii="Times New Roman" w:hAnsi="Times New Roman" w:cs="Times New Roman"/>
+          <w:b/>
+          <w:bCs/>
+          <w:sz w:val="28"/>
+          <w:szCs w:val="28"/>
+        </w:rPr>
+        <w:t>Scheda</w:t>
+      </w:r>
     </w:p>
     <w:p>
       <w:pPr>
@@ -1394,212 +1384,84 @@
           <w:szCs w:val="28"/>
         </w:rPr>
       </w:pPr>
-      <w:proofErr w:type="spellStart"/>
-      <w:r>
-        <w:rPr>
-          <w:rFonts w:ascii="Times New Roman" w:hAnsi="Times New Roman" w:cs="Times New Roman"/>
-          <w:b/>
-          <w:bCs/>
-          <w:sz w:val="28"/>
-          <w:szCs w:val="28"/>
-        </w:rPr>
-        <w:t>GeneretorIp</w:t>
-      </w:r>
-      <w:proofErr w:type="spellEnd"/>
-    </w:p>
-    <w:p>
-      <w:pPr>
-        <w:rPr>
-          <w:rFonts w:ascii="Times New Roman" w:hAnsi="Times New Roman" w:cs="Times New Roman"/>
-        </w:rPr>
-      </w:pPr>
-      <w:r>
-        <w:rPr>
-          <w:rFonts w:ascii="Times New Roman" w:hAnsi="Times New Roman" w:cs="Times New Roman"/>
-        </w:rPr>
-        <w:t xml:space="preserve">La funzione principale del </w:t>
-      </w:r>
-      <w:proofErr w:type="spellStart"/>
-      <w:r>
-        <w:rPr>
-          <w:rFonts w:ascii="Times New Roman" w:hAnsi="Times New Roman" w:cs="Times New Roman"/>
-        </w:rPr>
-        <w:t>GeneratoreIp</w:t>
-      </w:r>
-      <w:proofErr w:type="spellEnd"/>
-      <w:r>
-        <w:rPr>
-          <w:rFonts w:ascii="Times New Roman" w:hAnsi="Times New Roman" w:cs="Times New Roman"/>
-        </w:rPr>
-        <w:t xml:space="preserve"> è quella di offrire al richiedente un IP </w:t>
-      </w:r>
-      <w:proofErr w:type="spellStart"/>
-      <w:r>
-        <w:rPr>
-          <w:rFonts w:ascii="Times New Roman" w:hAnsi="Times New Roman" w:cs="Times New Roman"/>
-        </w:rPr>
-        <w:t>multicast</w:t>
-      </w:r>
-      <w:proofErr w:type="spellEnd"/>
-      <w:r>
-        <w:rPr>
-          <w:rFonts w:ascii="Times New Roman" w:hAnsi="Times New Roman" w:cs="Times New Roman"/>
-        </w:rPr>
-        <w:t xml:space="preserve"> compreso fra 224.0.0.1 e 239.255.</w:t>
-      </w:r>
-      <w:r>
-        <w:rPr>
-          <w:rFonts w:ascii="Times New Roman" w:hAnsi="Times New Roman" w:cs="Times New Roman"/>
-        </w:rPr>
-        <w:t>2</w:t>
-      </w:r>
-      <w:r>
-        <w:rPr>
-          <w:rFonts w:ascii="Times New Roman" w:hAnsi="Times New Roman" w:cs="Times New Roman"/>
-        </w:rPr>
-        <w:t>55.</w:t>
-      </w:r>
-      <w:r>
-        <w:rPr>
-          <w:rFonts w:ascii="Times New Roman" w:hAnsi="Times New Roman" w:cs="Times New Roman"/>
-        </w:rPr>
-        <w:t>2</w:t>
-      </w:r>
-      <w:r>
-        <w:rPr>
-          <w:rFonts w:ascii="Times New Roman" w:hAnsi="Times New Roman" w:cs="Times New Roman"/>
-        </w:rPr>
-        <w:t xml:space="preserve">55 </w:t>
-      </w:r>
-      <w:r>
-        <w:rPr>
-          <w:rFonts w:ascii="Times New Roman" w:hAnsi="Times New Roman" w:cs="Times New Roman"/>
-        </w:rPr>
-        <w:t xml:space="preserve">(Classe D) </w:t>
-      </w:r>
-      <w:r>
-        <w:rPr>
-          <w:rFonts w:ascii="Times New Roman" w:hAnsi="Times New Roman" w:cs="Times New Roman"/>
-        </w:rPr>
-        <w:t xml:space="preserve">da assegnare ad ogni progetto. Esso genera gli indirizzi in maniera sequenziale utilizzando un </w:t>
-      </w:r>
-      <w:r>
-        <w:rPr>
-          <w:rFonts w:ascii="Times New Roman" w:hAnsi="Times New Roman" w:cs="Times New Roman"/>
-        </w:rPr>
-        <w:t>opportuno</w:t>
-      </w:r>
-      <w:r>
-        <w:rPr>
-          <w:rFonts w:ascii="Times New Roman" w:hAnsi="Times New Roman" w:cs="Times New Roman"/>
-        </w:rPr>
-        <w:t xml:space="preserve"> algoritmo, </w:t>
-      </w:r>
-      <w:r>
-        <w:rPr>
-          <w:rFonts w:ascii="Times New Roman" w:hAnsi="Times New Roman" w:cs="Times New Roman"/>
-        </w:rPr>
-        <w:t xml:space="preserve">nel caso in cui un progetto dovesse essere eliminato l’indirizzo </w:t>
-      </w:r>
-      <w:proofErr w:type="spellStart"/>
-      <w:r>
-        <w:rPr>
-          <w:rFonts w:ascii="Times New Roman" w:hAnsi="Times New Roman" w:cs="Times New Roman"/>
-        </w:rPr>
-        <w:t>multicast</w:t>
-      </w:r>
-      <w:proofErr w:type="spellEnd"/>
-      <w:r>
-        <w:rPr>
-          <w:rFonts w:ascii="Times New Roman" w:hAnsi="Times New Roman" w:cs="Times New Roman"/>
-        </w:rPr>
-        <w:t xml:space="preserve"> non va perso, infatti, viene restituito al Generatore che lo </w:t>
-      </w:r>
-      <w:r>
-        <w:rPr>
-          <w:rFonts w:ascii="Times New Roman" w:hAnsi="Times New Roman" w:cs="Times New Roman"/>
-        </w:rPr>
-        <w:t>immagazzina</w:t>
-      </w:r>
-      <w:r>
-        <w:rPr>
-          <w:rFonts w:ascii="Times New Roman" w:hAnsi="Times New Roman" w:cs="Times New Roman"/>
-        </w:rPr>
-        <w:t xml:space="preserve"> su uno Stack. Nel momento in cui si richiede un nuovo indirizzo quindi si controlla prima che lo stack sia non vuoto nel caso negativo si restituisce un indirizzo già generato altrimenti si genera uno nuovo.</w:t>
-      </w:r>
-    </w:p>
-    <w:p>
-      <w:pPr>
-        <w:rPr>
-          <w:rFonts w:ascii="Times New Roman" w:hAnsi="Times New Roman" w:cs="Times New Roman"/>
-          <w:b/>
-          <w:bCs/>
-          <w:sz w:val="28"/>
-          <w:szCs w:val="28"/>
-          <w:u w:val="single"/>
-        </w:rPr>
-      </w:pPr>
-      <w:r>
-        <w:rPr>
-          <w:rFonts w:ascii="Times New Roman" w:hAnsi="Times New Roman" w:cs="Times New Roman"/>
-        </w:rPr>
-        <w:t>Nel Caso in cui si dovesse arrivare all’indirizzo 240.0.0.0</w:t>
-      </w:r>
-      <w:r>
-        <w:rPr>
-          <w:rFonts w:ascii="Times New Roman" w:hAnsi="Times New Roman" w:cs="Times New Roman"/>
-        </w:rPr>
-        <w:t xml:space="preserve"> verrebbe</w:t>
-      </w:r>
-      <w:r>
-        <w:rPr>
-          <w:rFonts w:ascii="Times New Roman" w:hAnsi="Times New Roman" w:cs="Times New Roman"/>
-        </w:rPr>
-        <w:t xml:space="preserve"> lanciata un’eccezione </w:t>
-      </w:r>
-      <w:proofErr w:type="spellStart"/>
-      <w:r>
-        <w:rPr>
-          <w:rFonts w:ascii="Times New Roman" w:hAnsi="Times New Roman" w:cs="Times New Roman"/>
-        </w:rPr>
-        <w:t>OutOfRangeExcpetion</w:t>
-      </w:r>
-      <w:proofErr w:type="spellEnd"/>
-      <w:r>
-        <w:rPr>
-          <w:rFonts w:ascii="Times New Roman" w:hAnsi="Times New Roman" w:cs="Times New Roman"/>
-        </w:rPr>
-        <w:t>.</w:t>
-      </w:r>
-    </w:p>
-    <w:p>
-      <w:pPr>
-        <w:jc w:val="both"/>
-        <w:rPr>
-          <w:rFonts w:ascii="Times New Roman" w:hAnsi="Times New Roman" w:cs="Times New Roman"/>
-          <w:b/>
-          <w:bCs/>
-          <w:sz w:val="28"/>
-          <w:szCs w:val="28"/>
-        </w:rPr>
-      </w:pPr>
-      <w:r>
-        <w:rPr>
-          <w:rFonts w:ascii="Times New Roman" w:hAnsi="Times New Roman" w:cs="Times New Roman"/>
-          <w:b/>
-          <w:bCs/>
-          <w:sz w:val="28"/>
-          <w:szCs w:val="28"/>
-        </w:rPr>
-        <w:t>Scheda</w:t>
-      </w:r>
-    </w:p>
-    <w:p>
-      <w:pPr>
-        <w:rPr>
-          <w:rFonts w:ascii="Times New Roman" w:hAnsi="Times New Roman" w:cs="Times New Roman"/>
-        </w:rPr>
-      </w:pPr>
+    </w:p>
+    <w:p>
+      <w:pPr>
+        <w:rPr>
+          <w:rFonts w:ascii="Times New Roman" w:hAnsi="Times New Roman" w:cs="Times New Roman"/>
+          <w:sz w:val="28"/>
+          <w:szCs w:val="28"/>
+        </w:rPr>
+      </w:pPr>
+    </w:p>
+    <w:p>
+      <w:pPr>
+        <w:rPr>
+          <w:rFonts w:ascii="Times New Roman" w:hAnsi="Times New Roman" w:cs="Times New Roman"/>
+          <w:b/>
+          <w:bCs/>
+          <w:sz w:val="28"/>
+          <w:szCs w:val="28"/>
+        </w:rPr>
+      </w:pPr>
+      <w:r>
+        <w:rPr>
+          <w:rFonts w:ascii="Times New Roman" w:hAnsi="Times New Roman" w:cs="Times New Roman"/>
+          <w:b/>
+          <w:bCs/>
+          <w:sz w:val="28"/>
+          <w:szCs w:val="28"/>
+        </w:rPr>
+        <w:t>Utility</w:t>
+      </w:r>
+      <w:r>
+        <w:rPr>
+          <w:rFonts w:ascii="Times New Roman" w:hAnsi="Times New Roman" w:cs="Times New Roman"/>
+          <w:b/>
+          <w:bCs/>
+          <w:sz w:val="28"/>
+          <w:szCs w:val="28"/>
+        </w:rPr>
+        <w:t xml:space="preserve"> JAR</w:t>
+      </w:r>
+    </w:p>
+    <w:p>
+      <w:pPr>
+        <w:rPr>
+          <w:rFonts w:ascii="Times New Roman" w:hAnsi="Times New Roman" w:cs="Times New Roman"/>
+        </w:rPr>
+      </w:pPr>
+      <w:r>
+        <w:rPr>
+          <w:rFonts w:ascii="Times New Roman" w:hAnsi="Times New Roman" w:cs="Times New Roman"/>
+        </w:rPr>
+        <w:t xml:space="preserve">Il JAR </w:t>
+      </w:r>
+      <w:r>
+        <w:rPr>
+          <w:rFonts w:ascii="Times New Roman" w:hAnsi="Times New Roman" w:cs="Times New Roman"/>
+        </w:rPr>
+        <w:t>Utility</w:t>
+      </w:r>
+      <w:r>
+        <w:rPr>
+          <w:rFonts w:ascii="Times New Roman" w:hAnsi="Times New Roman" w:cs="Times New Roman"/>
+        </w:rPr>
+        <w:t xml:space="preserve"> definisce </w:t>
+      </w:r>
+      <w:r>
+        <w:rPr>
+          <w:rFonts w:ascii="Times New Roman" w:hAnsi="Times New Roman" w:cs="Times New Roman"/>
+        </w:rPr>
+        <w:t>cinque funzioni auto esplicative che servono solo a rendere il codice più leggibile e quindi meno verboso.</w:t>
+      </w:r>
+      <w:r>
+        <w:rPr>
+          <w:rFonts w:ascii="Times New Roman" w:hAnsi="Times New Roman" w:cs="Times New Roman"/>
+        </w:rPr>
+        <w:br/>
+        <w:t>Si è scelto di creare un JAR esclusivamente per esercitazione.</w:t>
+      </w:r>
       <w:r>
         <w:rPr>
           <w:rFonts w:ascii="Times New Roman" w:hAnsi="Times New Roman" w:cs="Times New Roman"/>
@@ -1623,83 +1485,6 @@
           <w:szCs w:val="36"/>
         </w:rPr>
       </w:pPr>
-      <w:r>
-        <w:rPr>
-          <w:rFonts w:ascii="Times New Roman" w:hAnsi="Times New Roman" w:cs="Times New Roman"/>
-          <w:noProof/>
-          <w:sz w:val="36"/>
-          <w:szCs w:val="36"/>
-        </w:rPr>
-        <mc:AlternateContent>
-          <mc:Choice Requires="wps">
-            <w:drawing>
-              <wp:anchor distT="0" distB="0" distL="114300" distR="114300" simplePos="0" relativeHeight="251664384" behindDoc="0" locked="0" layoutInCell="1" allowOverlap="1" wp14:anchorId="5C8A0703" wp14:editId="6C95A6F6">
-                <wp:simplePos x="0" y="0"/>
-                <wp:positionH relativeFrom="column">
-                  <wp:posOffset>4575810</wp:posOffset>
-                </wp:positionH>
-                <wp:positionV relativeFrom="paragraph">
-                  <wp:posOffset>304800</wp:posOffset>
-                </wp:positionV>
-                <wp:extent cx="6350" cy="4368800"/>
-                <wp:effectExtent l="0" t="0" r="31750" b="31750"/>
-                <wp:wrapNone/>
-                <wp:docPr id="1" name="Connettore diritto 1"/>
-                <wp:cNvGraphicFramePr/>
-                <a:graphic xmlns:a="http://schemas.openxmlformats.org/drawingml/2006/main">
-                  <a:graphicData uri="http://schemas.microsoft.com/office/word/2010/wordprocessingShape">
-                    <wps:wsp>
-                      <wps:cNvCnPr/>
-                      <wps:spPr>
-                        <a:xfrm>
-                          <a:off x="0" y="0"/>
-                          <a:ext cx="6350" cy="4368800"/>
-                        </a:xfrm>
-                        <a:prstGeom prst="line">
-                          <a:avLst/>
-                        </a:prstGeom>
-                        <a:ln>
-                          <a:solidFill>
-                            <a:schemeClr val="tx1"/>
-                          </a:solidFill>
-                        </a:ln>
-                      </wps:spPr>
-                      <wps:style>
-                        <a:lnRef idx="1">
-                          <a:schemeClr val="accent1"/>
-                        </a:lnRef>
-                        <a:fillRef idx="0">
-                          <a:schemeClr val="accent1"/>
-                        </a:fillRef>
-                        <a:effectRef idx="0">
-                          <a:schemeClr val="accent1"/>
-                        </a:effectRef>
-                        <a:fontRef idx="minor">
-                          <a:schemeClr val="tx1"/>
-                        </a:fontRef>
-                      </wps:style>
-                      <wps:bodyPr/>
-                    </wps:wsp>
-                  </a:graphicData>
-                </a:graphic>
-                <wp14:sizeRelH relativeFrom="margin">
-                  <wp14:pctWidth>0</wp14:pctWidth>
-                </wp14:sizeRelH>
-                <wp14:sizeRelV relativeFrom="margin">
-                  <wp14:pctHeight>0</wp14:pctHeight>
-                </wp14:sizeRelV>
-              </wp:anchor>
-            </w:drawing>
-          </mc:Choice>
-          <mc:Fallback>
-            <w:pict>
-              <v:line w14:anchorId="15686874" id="Connettore diritto 1" o:spid="_x0000_s1026" style="position:absolute;z-index:251664384;visibility:visible;mso-wrap-style:square;mso-width-percent:0;mso-height-percent:0;mso-wrap-distance-left:9pt;mso-wrap-distance-top:0;mso-wrap-distance-right:9pt;mso-wrap-distance-bottom:0;mso-position-horizontal:absolute;mso-position-horizontal-relative:text;mso-position-vertical:absolute;mso-position-vertical-relative:text;mso-width-percent:0;mso-height-percent:0;mso-width-relative:margin;mso-height-relative:margin" from="360.3pt,24pt" to="360.8pt,368pt" o:gfxdata="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" strokecolor="black [3213]" strokeweight=".5pt">
-                <v:stroke joinstyle="miter"/>
-              </v:line>
-            </w:pict>
-          </mc:Fallback>
-        </mc:AlternateContent>
-      </w:r>
       <w:r>
         <w:rPr>
           <w:rFonts w:ascii="Times New Roman" w:hAnsi="Times New Roman" w:cs="Times New Roman"/>
@@ -1874,22 +1659,6 @@
         </w:rPr>
         <w:tab/>
       </w:r>
-      <w:r>
-        <w:rPr>
-          <w:rFonts w:ascii="Times New Roman" w:hAnsi="Times New Roman" w:cs="Times New Roman"/>
-          <w:sz w:val="28"/>
-          <w:szCs w:val="28"/>
-        </w:rPr>
-        <w:tab/>
-      </w:r>
-      <w:r>
-        <w:rPr>
-          <w:rFonts w:ascii="Times New Roman" w:hAnsi="Times New Roman" w:cs="Times New Roman"/>
-          <w:sz w:val="28"/>
-          <w:szCs w:val="28"/>
-        </w:rPr>
-        <w:t>Permessi</w:t>
-      </w:r>
     </w:p>
     <w:p>
       <w:pPr>
@@ -2027,14 +1796,6 @@
         </w:rPr>
         <w:tab/>
       </w:r>
-      <w:r>
-        <w:rPr>
-          <w:rFonts w:ascii="Times New Roman" w:hAnsi="Times New Roman" w:cs="Times New Roman"/>
-          <w:sz w:val="28"/>
-          <w:szCs w:val="28"/>
-        </w:rPr>
-        <w:t>Utente</w:t>
-      </w:r>
     </w:p>
     <w:p>
       <w:pPr>
@@ -2054,6 +1815,86 @@
         </w:rPr>
         <w:t>LOGOUT</w:t>
       </w:r>
+      <w:r>
+        <w:rPr>
+          <w:rFonts w:ascii="Times New Roman" w:hAnsi="Times New Roman" w:cs="Times New Roman"/>
+          <w:sz w:val="28"/>
+          <w:szCs w:val="28"/>
+        </w:rPr>
+        <w:tab/>
+      </w:r>
+      <w:r>
+        <w:rPr>
+          <w:rFonts w:ascii="Times New Roman" w:hAnsi="Times New Roman" w:cs="Times New Roman"/>
+          <w:sz w:val="28"/>
+          <w:szCs w:val="28"/>
+        </w:rPr>
+        <w:tab/>
+      </w:r>
+      <w:r>
+        <w:rPr>
+          <w:rFonts w:ascii="Times New Roman" w:hAnsi="Times New Roman" w:cs="Times New Roman"/>
+          <w:sz w:val="28"/>
+          <w:szCs w:val="28"/>
+        </w:rPr>
+        <w:tab/>
+      </w:r>
+      <w:r>
+        <w:rPr>
+          <w:rFonts w:ascii="Times New Roman" w:hAnsi="Times New Roman" w:cs="Times New Roman"/>
+          <w:sz w:val="28"/>
+          <w:szCs w:val="28"/>
+        </w:rPr>
+        <w:tab/>
+      </w:r>
+      <w:r>
+        <w:rPr>
+          <w:rFonts w:ascii="Times New Roman" w:hAnsi="Times New Roman" w:cs="Times New Roman"/>
+          <w:sz w:val="28"/>
+          <w:szCs w:val="28"/>
+        </w:rPr>
+        <w:tab/>
+      </w:r>
+      <w:r>
+        <w:rPr>
+          <w:rFonts w:ascii="Times New Roman" w:hAnsi="Times New Roman" w:cs="Times New Roman"/>
+          <w:sz w:val="28"/>
+          <w:szCs w:val="28"/>
+        </w:rPr>
+        <w:tab/>
+      </w:r>
+      <w:r>
+        <w:rPr>
+          <w:rFonts w:ascii="Times New Roman" w:hAnsi="Times New Roman" w:cs="Times New Roman"/>
+          <w:sz w:val="28"/>
+          <w:szCs w:val="28"/>
+        </w:rPr>
+        <w:tab/>
+      </w:r>
+      <w:r>
+        <w:rPr>
+          <w:rFonts w:ascii="Times New Roman" w:hAnsi="Times New Roman" w:cs="Times New Roman"/>
+          <w:sz w:val="28"/>
+          <w:szCs w:val="28"/>
+        </w:rPr>
+        <w:tab/>
+      </w:r>
+      <w:r>
+        <w:rPr>
+          <w:rFonts w:ascii="Times New Roman" w:hAnsi="Times New Roman" w:cs="Times New Roman"/>
+          <w:sz w:val="28"/>
+          <w:szCs w:val="28"/>
+        </w:rPr>
+        <w:tab/>
+      </w:r>
+      <w:r>
+        <w:rPr>
+          <w:rFonts w:ascii="Times New Roman" w:hAnsi="Times New Roman" w:cs="Times New Roman"/>
+          <w:sz w:val="28"/>
+          <w:szCs w:val="28"/>
+        </w:rPr>
+        <w:tab/>
+      </w:r>
     </w:p>
     <w:p>
       <w:pPr>
@@ -2146,22 +1987,6 @@
         </w:rPr>
         <w:tab/>
       </w:r>
-      <w:r>
-        <w:rPr>
-          <w:rFonts w:ascii="Times New Roman" w:hAnsi="Times New Roman" w:cs="Times New Roman"/>
-          <w:sz w:val="28"/>
-          <w:szCs w:val="28"/>
-        </w:rPr>
-        <w:tab/>
-      </w:r>
-      <w:r>
-        <w:rPr>
-          <w:rFonts w:ascii="Times New Roman" w:hAnsi="Times New Roman" w:cs="Times New Roman"/>
-          <w:sz w:val="28"/>
-          <w:szCs w:val="28"/>
-        </w:rPr>
-        <w:t>Utente</w:t>
-      </w:r>
     </w:p>
     <w:p>
       <w:pPr>
@@ -2187,7 +2012,6 @@
         </w:rPr>
         <w:t xml:space="preserve"> </w:t>
       </w:r>
-      <w:proofErr w:type="spellStart"/>
       <w:r>
         <w:rPr>
           <w:rFonts w:ascii="Times New Roman" w:hAnsi="Times New Roman" w:cs="Times New Roman"/>
@@ -2208,7 +2032,6 @@
         </w:rPr>
         <w:t>Progetto</w:t>
       </w:r>
-      <w:proofErr w:type="spellEnd"/>
       <w:r>
         <w:rPr>
           <w:rFonts w:ascii="Times New Roman" w:hAnsi="Times New Roman" w:cs="Times New Roman"/>
@@ -2299,14 +2122,6 @@
         </w:rPr>
         <w:tab/>
       </w:r>
-      <w:r>
-        <w:rPr>
-          <w:rFonts w:ascii="Times New Roman" w:hAnsi="Times New Roman" w:cs="Times New Roman"/>
-          <w:sz w:val="28"/>
-          <w:szCs w:val="28"/>
-        </w:rPr>
-        <w:t>Utente</w:t>
-      </w:r>
     </w:p>
     <w:p>
       <w:pPr>
@@ -2354,7 +2169,6 @@
         </w:rPr>
         <w:t xml:space="preserve"> </w:t>
       </w:r>
-      <w:proofErr w:type="spellStart"/>
       <w:r>
         <w:rPr>
           <w:rFonts w:ascii="Times New Roman" w:hAnsi="Times New Roman" w:cs="Times New Roman"/>
@@ -2365,7 +2179,6 @@
         </w:rPr>
         <w:t>NomeProgetto</w:t>
       </w:r>
-      <w:proofErr w:type="spellEnd"/>
       <w:r>
         <w:rPr>
           <w:rFonts w:ascii="Times New Roman" w:hAnsi="Times New Roman" w:cs="Times New Roman"/>
@@ -2376,6 +2189,86 @@
         </w:rPr>
         <w:t xml:space="preserve"> </w:t>
       </w:r>
+      <w:r>
+        <w:rPr>
+          <w:rFonts w:ascii="Times New Roman" w:hAnsi="Times New Roman" w:cs="Times New Roman"/>
+          <w:b/>
+          <w:bCs/>
+          <w:sz w:val="28"/>
+          <w:szCs w:val="28"/>
+        </w:rPr>
+        <w:tab/>
+      </w:r>
+      <w:r>
+        <w:rPr>
+          <w:rFonts w:ascii="Times New Roman" w:hAnsi="Times New Roman" w:cs="Times New Roman"/>
+          <w:b/>
+          <w:bCs/>
+          <w:sz w:val="28"/>
+          <w:szCs w:val="28"/>
+        </w:rPr>
+        <w:tab/>
+      </w:r>
+      <w:r>
+        <w:rPr>
+          <w:rFonts w:ascii="Times New Roman" w:hAnsi="Times New Roman" w:cs="Times New Roman"/>
+          <w:b/>
+          <w:bCs/>
+          <w:sz w:val="28"/>
+          <w:szCs w:val="28"/>
+        </w:rPr>
+        <w:tab/>
+      </w:r>
+      <w:r>
+        <w:rPr>
+          <w:rFonts w:ascii="Times New Roman" w:hAnsi="Times New Roman" w:cs="Times New Roman"/>
+          <w:b/>
+          <w:bCs/>
+          <w:sz w:val="28"/>
+          <w:szCs w:val="28"/>
+        </w:rPr>
+        <w:tab/>
+      </w:r>
+      <w:r>
+        <w:rPr>
+          <w:rFonts w:ascii="Times New Roman" w:hAnsi="Times New Roman" w:cs="Times New Roman"/>
+          <w:b/>
+          <w:bCs/>
+          <w:sz w:val="28"/>
+          <w:szCs w:val="28"/>
+        </w:rPr>
+        <w:tab/>
+      </w:r>
+      <w:r>
+        <w:rPr>
+          <w:rFonts w:ascii="Times New Roman" w:hAnsi="Times New Roman" w:cs="Times New Roman"/>
+          <w:b/>
+          <w:bCs/>
+          <w:sz w:val="28"/>
+          <w:szCs w:val="28"/>
+        </w:rPr>
+        <w:tab/>
+      </w:r>
+      <w:r>
+        <w:rPr>
+          <w:rFonts w:ascii="Times New Roman" w:hAnsi="Times New Roman" w:cs="Times New Roman"/>
+          <w:b/>
+          <w:bCs/>
+          <w:sz w:val="28"/>
+          <w:szCs w:val="28"/>
+        </w:rPr>
+        <w:tab/>
+      </w:r>
+      <w:r>
+        <w:rPr>
+          <w:rFonts w:ascii="Times New Roman" w:hAnsi="Times New Roman" w:cs="Times New Roman"/>
+          <w:b/>
+          <w:bCs/>
+          <w:sz w:val="28"/>
+          <w:szCs w:val="28"/>
+        </w:rPr>
+        <w:tab/>
+      </w:r>
     </w:p>
     <w:p>
       <w:pPr>
@@ -2411,7 +2304,6 @@
         </w:rPr>
         <w:t xml:space="preserve"> </w:t>
       </w:r>
-      <w:proofErr w:type="spellStart"/>
       <w:r>
         <w:rPr>
           <w:rFonts w:ascii="Times New Roman" w:hAnsi="Times New Roman" w:cs="Times New Roman"/>
@@ -2420,7 +2312,6 @@
         </w:rPr>
         <w:t>NomeProgetto</w:t>
       </w:r>
-      <w:proofErr w:type="spellEnd"/>
       <w:r>
         <w:rPr>
           <w:rFonts w:ascii="Times New Roman" w:hAnsi="Times New Roman" w:cs="Times New Roman"/>
@@ -2431,6 +2322,56 @@
         </w:rPr>
         <w:t xml:space="preserve"> </w:t>
       </w:r>
+      <w:r>
+        <w:rPr>
+          <w:rFonts w:ascii="Times New Roman" w:hAnsi="Times New Roman" w:cs="Times New Roman"/>
+          <w:b/>
+          <w:bCs/>
+          <w:sz w:val="28"/>
+          <w:szCs w:val="28"/>
+        </w:rPr>
+        <w:tab/>
+      </w:r>
+      <w:r>
+        <w:rPr>
+          <w:rFonts w:ascii="Times New Roman" w:hAnsi="Times New Roman" w:cs="Times New Roman"/>
+          <w:b/>
+          <w:bCs/>
+          <w:sz w:val="28"/>
+          <w:szCs w:val="28"/>
+        </w:rPr>
+        <w:tab/>
+      </w:r>
+      <w:r>
+        <w:rPr>
+          <w:rFonts w:ascii="Times New Roman" w:hAnsi="Times New Roman" w:cs="Times New Roman"/>
+          <w:b/>
+          <w:bCs/>
+          <w:sz w:val="28"/>
+          <w:szCs w:val="28"/>
+        </w:rPr>
+        <w:tab/>
+      </w:r>
+      <w:r>
+        <w:rPr>
+          <w:rFonts w:ascii="Times New Roman" w:hAnsi="Times New Roman" w:cs="Times New Roman"/>
+          <w:b/>
+          <w:bCs/>
+          <w:sz w:val="28"/>
+          <w:szCs w:val="28"/>
+        </w:rPr>
+        <w:tab/>
+      </w:r>
+      <w:r>
+        <w:rPr>
+          <w:rFonts w:ascii="Times New Roman" w:hAnsi="Times New Roman" w:cs="Times New Roman"/>
+          <w:b/>
+          <w:bCs/>
+          <w:sz w:val="28"/>
+          <w:szCs w:val="28"/>
+        </w:rPr>
+        <w:tab/>
+      </w:r>
     </w:p>
     <w:p>
       <w:pPr>
@@ -2466,7 +2407,6 @@
         </w:rPr>
         <w:t xml:space="preserve"> </w:t>
       </w:r>
-      <w:proofErr w:type="spellStart"/>
       <w:r>
         <w:rPr>
           <w:rFonts w:ascii="Times New Roman" w:hAnsi="Times New Roman" w:cs="Times New Roman"/>
@@ -2475,7 +2415,6 @@
         </w:rPr>
         <w:t>NomeProgetto</w:t>
       </w:r>
-      <w:proofErr w:type="spellEnd"/>
       <w:r>
         <w:rPr>
           <w:rFonts w:ascii="Times New Roman" w:hAnsi="Times New Roman" w:cs="Times New Roman"/>
@@ -2486,6 +2425,66 @@
         </w:rPr>
         <w:t xml:space="preserve"> </w:t>
       </w:r>
+      <w:r>
+        <w:rPr>
+          <w:rFonts w:ascii="Times New Roman" w:hAnsi="Times New Roman" w:cs="Times New Roman"/>
+          <w:b/>
+          <w:bCs/>
+          <w:sz w:val="28"/>
+          <w:szCs w:val="28"/>
+        </w:rPr>
+        <w:tab/>
+      </w:r>
+      <w:r>
+        <w:rPr>
+          <w:rFonts w:ascii="Times New Roman" w:hAnsi="Times New Roman" w:cs="Times New Roman"/>
+          <w:b/>
+          <w:bCs/>
+          <w:sz w:val="28"/>
+          <w:szCs w:val="28"/>
+        </w:rPr>
+        <w:tab/>
+      </w:r>
+      <w:r>
+        <w:rPr>
+          <w:rFonts w:ascii="Times New Roman" w:hAnsi="Times New Roman" w:cs="Times New Roman"/>
+          <w:b/>
+          <w:bCs/>
+          <w:sz w:val="28"/>
+          <w:szCs w:val="28"/>
+        </w:rPr>
+        <w:tab/>
+      </w:r>
+      <w:r>
+        <w:rPr>
+          <w:rFonts w:ascii="Times New Roman" w:hAnsi="Times New Roman" w:cs="Times New Roman"/>
+          <w:b/>
+          <w:bCs/>
+          <w:sz w:val="28"/>
+          <w:szCs w:val="28"/>
+        </w:rPr>
+        <w:tab/>
+      </w:r>
+      <w:r>
+        <w:rPr>
+          <w:rFonts w:ascii="Times New Roman" w:hAnsi="Times New Roman" w:cs="Times New Roman"/>
+          <w:b/>
+          <w:bCs/>
+          <w:sz w:val="28"/>
+          <w:szCs w:val="28"/>
+        </w:rPr>
+        <w:tab/>
+      </w:r>
+      <w:r>
+        <w:rPr>
+          <w:rFonts w:ascii="Times New Roman" w:hAnsi="Times New Roman" w:cs="Times New Roman"/>
+          <w:b/>
+          <w:bCs/>
+          <w:sz w:val="28"/>
+          <w:szCs w:val="28"/>
+        </w:rPr>
+        <w:tab/>
+      </w:r>
     </w:p>
     <w:p>
       <w:pPr>
@@ -2581,7 +2580,6 @@
         </w:rPr>
         <w:t xml:space="preserve"> </w:t>
       </w:r>
-      <w:proofErr w:type="spellStart"/>
       <w:r>
         <w:rPr>
           <w:rFonts w:ascii="Times New Roman" w:hAnsi="Times New Roman" w:cs="Times New Roman"/>
@@ -2590,7 +2588,6 @@
         </w:rPr>
         <w:t>NomeProgetto</w:t>
       </w:r>
-      <w:proofErr w:type="spellEnd"/>
       <w:r>
         <w:rPr>
           <w:rFonts w:ascii="Times New Roman" w:hAnsi="Times New Roman" w:cs="Times New Roman"/>
@@ -2601,6 +2598,36 @@
         </w:rPr>
         <w:t xml:space="preserve"> </w:t>
       </w:r>
+      <w:r>
+        <w:rPr>
+          <w:rFonts w:ascii="Times New Roman" w:hAnsi="Times New Roman" w:cs="Times New Roman"/>
+          <w:b/>
+          <w:bCs/>
+          <w:sz w:val="28"/>
+          <w:szCs w:val="28"/>
+        </w:rPr>
+        <w:tab/>
+      </w:r>
+      <w:r>
+        <w:rPr>
+          <w:rFonts w:ascii="Times New Roman" w:hAnsi="Times New Roman" w:cs="Times New Roman"/>
+          <w:b/>
+          <w:bCs/>
+          <w:sz w:val="28"/>
+          <w:szCs w:val="28"/>
+        </w:rPr>
+        <w:tab/>
+      </w:r>
+      <w:r>
+        <w:rPr>
+          <w:rFonts w:ascii="Times New Roman" w:hAnsi="Times New Roman" w:cs="Times New Roman"/>
+          <w:b/>
+          <w:bCs/>
+          <w:sz w:val="28"/>
+          <w:szCs w:val="28"/>
+        </w:rPr>
+        <w:tab/>
+      </w:r>
     </w:p>
     <w:p>
       <w:pPr>
@@ -2628,7 +2655,6 @@
         </w:rPr>
         <w:t xml:space="preserve"> </w:t>
       </w:r>
-      <w:proofErr w:type="spellStart"/>
       <w:r>
         <w:rPr>
           <w:rFonts w:ascii="Times New Roman" w:hAnsi="Times New Roman" w:cs="Times New Roman"/>
@@ -2637,7 +2663,6 @@
         </w:rPr>
         <w:t>NomeProgetto</w:t>
       </w:r>
-      <w:proofErr w:type="spellEnd"/>
       <w:r>
         <w:rPr>
           <w:rFonts w:ascii="Times New Roman" w:hAnsi="Times New Roman" w:cs="Times New Roman"/>
@@ -2675,6 +2700,7 @@
         </w:rPr>
         <w:t xml:space="preserve"> </w:t>
       </w:r>
+      <w:proofErr w:type="gramStart"/>
       <w:r>
         <w:rPr>
           <w:rFonts w:ascii="Times New Roman" w:hAnsi="Times New Roman" w:cs="Times New Roman"/>
@@ -2699,9 +2725,118 @@
           <w:sz w:val="28"/>
           <w:szCs w:val="28"/>
         </w:rPr>
+        <w:t xml:space="preserve"> NomeProgetto</w:t>
+      </w:r>
+      <w:proofErr w:type="gramEnd"/>
+      <w:r>
+        <w:rPr>
+          <w:rFonts w:ascii="Times New Roman" w:hAnsi="Times New Roman" w:cs="Times New Roman"/>
+          <w:b/>
+          <w:bCs/>
+          <w:sz w:val="28"/>
+          <w:szCs w:val="28"/>
+        </w:rPr>
         <w:t xml:space="preserve"> </w:t>
       </w:r>
-      <w:proofErr w:type="spellStart"/>
+    </w:p>
+    <w:p>
+      <w:pPr>
+        <w:rPr>
+          <w:rFonts w:ascii="Times New Roman" w:hAnsi="Times New Roman" w:cs="Times New Roman"/>
+          <w:sz w:val="28"/>
+          <w:szCs w:val="28"/>
+        </w:rPr>
+      </w:pPr>
+      <w:r>
+        <w:rPr>
+          <w:rFonts w:ascii="Times New Roman" w:hAnsi="Times New Roman" w:cs="Times New Roman"/>
+          <w:sz w:val="28"/>
+          <w:szCs w:val="28"/>
+        </w:rPr>
+        <w:t>MOVECARD</w:t>
+      </w:r>
+      <w:r>
+        <w:rPr>
+          <w:rFonts w:ascii="Times New Roman" w:hAnsi="Times New Roman" w:cs="Times New Roman"/>
+          <w:b/>
+          <w:bCs/>
+          <w:sz w:val="28"/>
+          <w:szCs w:val="28"/>
+        </w:rPr>
+        <w:t xml:space="preserve"> </w:t>
+      </w:r>
+      <w:proofErr w:type="gramStart"/>
+      <w:r>
+        <w:rPr>
+          <w:rFonts w:ascii="Times New Roman" w:hAnsi="Times New Roman" w:cs="Times New Roman"/>
+          <w:sz w:val="28"/>
+          <w:szCs w:val="28"/>
+        </w:rPr>
+        <w:t>Card</w:t>
+      </w:r>
+      <w:r>
+        <w:rPr>
+          <w:rFonts w:ascii="Times New Roman" w:hAnsi="Times New Roman" w:cs="Times New Roman"/>
+          <w:b/>
+          <w:bCs/>
+          <w:sz w:val="28"/>
+          <w:szCs w:val="28"/>
+        </w:rPr>
+        <w:t xml:space="preserve"> </w:t>
+      </w:r>
+      <w:r>
+        <w:rPr>
+          <w:rFonts w:ascii="Times New Roman" w:hAnsi="Times New Roman" w:cs="Times New Roman"/>
+          <w:sz w:val="28"/>
+          <w:szCs w:val="28"/>
+        </w:rPr>
+        <w:t xml:space="preserve"> </w:t>
+      </w:r>
+      <w:r>
+        <w:rPr>
+          <w:rFonts w:ascii="Times New Roman" w:hAnsi="Times New Roman" w:cs="Times New Roman"/>
+          <w:sz w:val="28"/>
+          <w:szCs w:val="28"/>
+        </w:rPr>
+        <w:t>From</w:t>
+      </w:r>
+      <w:proofErr w:type="gramEnd"/>
+      <w:r>
+        <w:rPr>
+          <w:rFonts w:ascii="Times New Roman" w:hAnsi="Times New Roman" w:cs="Times New Roman"/>
+          <w:b/>
+          <w:bCs/>
+          <w:sz w:val="28"/>
+          <w:szCs w:val="28"/>
+        </w:rPr>
+        <w:t xml:space="preserve"> </w:t>
+      </w:r>
+      <w:r>
+        <w:rPr>
+          <w:rFonts w:ascii="Times New Roman" w:hAnsi="Times New Roman" w:cs="Times New Roman"/>
+          <w:sz w:val="28"/>
+          <w:szCs w:val="28"/>
+        </w:rPr>
+        <w:t>To</w:t>
+      </w:r>
+      <w:r>
+        <w:rPr>
+          <w:rFonts w:ascii="Times New Roman" w:hAnsi="Times New Roman" w:cs="Times New Roman"/>
+          <w:b/>
+          <w:bCs/>
+          <w:sz w:val="28"/>
+          <w:szCs w:val="28"/>
+        </w:rPr>
+        <w:t xml:space="preserve"> </w:t>
+      </w:r>
+      <w:r>
+        <w:rPr>
+          <w:rFonts w:ascii="Times New Roman" w:hAnsi="Times New Roman" w:cs="Times New Roman"/>
+          <w:sz w:val="28"/>
+          <w:szCs w:val="28"/>
+        </w:rPr>
+        <w:t xml:space="preserve"> </w:t>
+      </w:r>
       <w:r>
         <w:rPr>
           <w:rFonts w:ascii="Times New Roman" w:hAnsi="Times New Roman" w:cs="Times New Roman"/>
@@ -2710,7 +2845,6 @@
         </w:rPr>
         <w:t>NomeProgetto</w:t>
       </w:r>
-      <w:proofErr w:type="spellEnd"/>
       <w:r>
         <w:rPr>
           <w:rFonts w:ascii="Times New Roman" w:hAnsi="Times New Roman" w:cs="Times New Roman"/>
@@ -2736,7 +2870,7 @@
           <w:sz w:val="28"/>
           <w:szCs w:val="28"/>
         </w:rPr>
-        <w:t>MOVECARD</w:t>
+        <w:t>ADDMEMBER</w:t>
       </w:r>
       <w:r>
         <w:rPr>
@@ -2754,7 +2888,7 @@
           <w:sz w:val="28"/>
           <w:szCs w:val="28"/>
         </w:rPr>
-        <w:t>Card</w:t>
+        <w:t>NomeProgetto</w:t>
       </w:r>
       <w:r>
         <w:rPr>
@@ -2772,129 +2906,8 @@
           <w:sz w:val="28"/>
           <w:szCs w:val="28"/>
         </w:rPr>
-        <w:t xml:space="preserve"> </w:t>
-      </w:r>
-      <w:r>
-        <w:rPr>
-          <w:rFonts w:ascii="Times New Roman" w:hAnsi="Times New Roman" w:cs="Times New Roman"/>
-          <w:sz w:val="28"/>
-          <w:szCs w:val="28"/>
-        </w:rPr>
-        <w:t>From</w:t>
-      </w:r>
-      <w:r>
-        <w:rPr>
-          <w:rFonts w:ascii="Times New Roman" w:hAnsi="Times New Roman" w:cs="Times New Roman"/>
-          <w:b/>
-          <w:bCs/>
-          <w:sz w:val="28"/>
-          <w:szCs w:val="28"/>
-        </w:rPr>
-        <w:t xml:space="preserve"> </w:t>
-      </w:r>
-      <w:r>
-        <w:rPr>
-          <w:rFonts w:ascii="Times New Roman" w:hAnsi="Times New Roman" w:cs="Times New Roman"/>
-          <w:sz w:val="28"/>
-          <w:szCs w:val="28"/>
-        </w:rPr>
-        <w:t>To</w:t>
-      </w:r>
-      <w:r>
-        <w:rPr>
-          <w:rFonts w:ascii="Times New Roman" w:hAnsi="Times New Roman" w:cs="Times New Roman"/>
-          <w:b/>
-          <w:bCs/>
-          <w:sz w:val="28"/>
-          <w:szCs w:val="28"/>
-        </w:rPr>
-        <w:t xml:space="preserve"> </w:t>
-      </w:r>
-      <w:r>
-        <w:rPr>
-          <w:rFonts w:ascii="Times New Roman" w:hAnsi="Times New Roman" w:cs="Times New Roman"/>
-          <w:sz w:val="28"/>
-          <w:szCs w:val="28"/>
-        </w:rPr>
-        <w:t xml:space="preserve"> </w:t>
-      </w:r>
-      <w:proofErr w:type="spellStart"/>
-      <w:r>
-        <w:rPr>
-          <w:rFonts w:ascii="Times New Roman" w:hAnsi="Times New Roman" w:cs="Times New Roman"/>
-          <w:sz w:val="28"/>
-          <w:szCs w:val="28"/>
-        </w:rPr>
-        <w:t>NomeProgetto</w:t>
-      </w:r>
-      <w:proofErr w:type="spellEnd"/>
-      <w:r>
-        <w:rPr>
-          <w:rFonts w:ascii="Times New Roman" w:hAnsi="Times New Roman" w:cs="Times New Roman"/>
-          <w:b/>
-          <w:bCs/>
-          <w:sz w:val="28"/>
-          <w:szCs w:val="28"/>
-        </w:rPr>
-        <w:t xml:space="preserve"> </w:t>
-      </w:r>
-    </w:p>
-    <w:p>
-      <w:pPr>
-        <w:rPr>
-          <w:rFonts w:ascii="Times New Roman" w:hAnsi="Times New Roman" w:cs="Times New Roman"/>
-          <w:sz w:val="28"/>
-          <w:szCs w:val="28"/>
-        </w:rPr>
-      </w:pPr>
-      <w:r>
-        <w:rPr>
-          <w:rFonts w:ascii="Times New Roman" w:hAnsi="Times New Roman" w:cs="Times New Roman"/>
-          <w:sz w:val="28"/>
-          <w:szCs w:val="28"/>
-        </w:rPr>
-        <w:t>ADDMEMBER</w:t>
-      </w:r>
-      <w:r>
-        <w:rPr>
-          <w:rFonts w:ascii="Times New Roman" w:hAnsi="Times New Roman" w:cs="Times New Roman"/>
-          <w:b/>
-          <w:bCs/>
-          <w:sz w:val="28"/>
-          <w:szCs w:val="28"/>
-        </w:rPr>
-        <w:t xml:space="preserve"> </w:t>
-      </w:r>
-      <w:proofErr w:type="spellStart"/>
-      <w:r>
-        <w:rPr>
-          <w:rFonts w:ascii="Times New Roman" w:hAnsi="Times New Roman" w:cs="Times New Roman"/>
-          <w:sz w:val="28"/>
-          <w:szCs w:val="28"/>
-        </w:rPr>
-        <w:t>NomeProgetto</w:t>
-      </w:r>
-      <w:proofErr w:type="spellEnd"/>
-      <w:r>
-        <w:rPr>
-          <w:rFonts w:ascii="Times New Roman" w:hAnsi="Times New Roman" w:cs="Times New Roman"/>
-          <w:b/>
-          <w:bCs/>
-          <w:sz w:val="28"/>
-          <w:szCs w:val="28"/>
-        </w:rPr>
-        <w:t xml:space="preserve"> </w:t>
-      </w:r>
-      <w:proofErr w:type="spellStart"/>
-      <w:r>
-        <w:rPr>
-          <w:rFonts w:ascii="Times New Roman" w:hAnsi="Times New Roman" w:cs="Times New Roman"/>
-          <w:sz w:val="28"/>
-          <w:szCs w:val="28"/>
-        </w:rPr>
         <w:t>NomeMembro</w:t>
       </w:r>
-      <w:proofErr w:type="spellEnd"/>
       <w:r>
         <w:rPr>
           <w:rFonts w:ascii="Times New Roman" w:hAnsi="Times New Roman" w:cs="Times New Roman"/>
@@ -3106,35 +3119,7 @@
         <w:rPr>
           <w:rFonts w:ascii="Times New Roman" w:hAnsi="Times New Roman" w:cs="Times New Roman"/>
         </w:rPr>
-        <w:t xml:space="preserve">è composto principalmente da due </w:t>
-      </w:r>
-      <w:proofErr w:type="spellStart"/>
-      <w:r>
-        <w:rPr>
-          <w:rFonts w:ascii="Times New Roman" w:hAnsi="Times New Roman" w:cs="Times New Roman"/>
-        </w:rPr>
-        <w:t>thread</w:t>
-      </w:r>
-      <w:proofErr w:type="spellEnd"/>
-      <w:r>
-        <w:rPr>
-          <w:rFonts w:ascii="Times New Roman" w:hAnsi="Times New Roman" w:cs="Times New Roman"/>
-        </w:rPr>
-        <w:t xml:space="preserve">: il </w:t>
-      </w:r>
-      <w:proofErr w:type="spellStart"/>
-      <w:r>
-        <w:rPr>
-          <w:rFonts w:ascii="Times New Roman" w:hAnsi="Times New Roman" w:cs="Times New Roman"/>
-        </w:rPr>
-        <w:t>thread</w:t>
-      </w:r>
-      <w:proofErr w:type="spellEnd"/>
-      <w:r>
-        <w:rPr>
-          <w:rFonts w:ascii="Times New Roman" w:hAnsi="Times New Roman" w:cs="Times New Roman"/>
-        </w:rPr>
-        <w:t xml:space="preserve"> principale che avvia la GUI</w:t>
+        <w:t>è composto principalmente da due thread: il thread principale che avvia la GUI</w:t>
       </w:r>
       <w:r>
         <w:rPr>
@@ -3434,8 +3419,16 @@
         <w:rPr>
           <w:rFonts w:ascii="Times New Roman" w:hAnsi="Times New Roman" w:cs="Times New Roman"/>
         </w:rPr>
-        <w:t>r. Inoltre</w:t>
-      </w:r>
+        <w:t xml:space="preserve">r. </w:t>
+      </w:r>
+      <w:proofErr w:type="gramStart"/>
+      <w:r>
+        <w:rPr>
+          <w:rFonts w:ascii="Times New Roman" w:hAnsi="Times New Roman" w:cs="Times New Roman"/>
+        </w:rPr>
+        <w:t>Inoltre</w:t>
+      </w:r>
+      <w:proofErr w:type="gramEnd"/>
       <w:r>
         <w:rPr>
           <w:rFonts w:ascii="Times New Roman" w:hAnsi="Times New Roman" w:cs="Times New Roman"/>
@@ -3509,6 +3502,8 @@
         <w:jc w:val="both"/>
         <w:rPr>
           <w:rFonts w:ascii="Times New Roman" w:hAnsi="Times New Roman" w:cs="Times New Roman"/>
+          <w:sz w:val="24"/>
+          <w:szCs w:val="24"/>
         </w:rPr>
       </w:pPr>
     </w:p>
@@ -3517,20 +3512,24 @@
         <w:jc w:val="both"/>
         <w:rPr>
           <w:rFonts w:ascii="Times New Roman" w:hAnsi="Times New Roman" w:cs="Times New Roman"/>
+          <w:sz w:val="24"/>
+          <w:szCs w:val="24"/>
           <w:u w:val="single"/>
         </w:rPr>
       </w:pPr>
-      <w:proofErr w:type="spellStart"/>
-      <w:r>
-        <w:rPr>
-          <w:rFonts w:ascii="Times New Roman" w:hAnsi="Times New Roman" w:cs="Times New Roman"/>
+      <w:r>
+        <w:rPr>
+          <w:rFonts w:ascii="Times New Roman" w:hAnsi="Times New Roman" w:cs="Times New Roman"/>
+          <w:sz w:val="24"/>
+          <w:szCs w:val="24"/>
         </w:rPr>
         <w:t>ChatTask</w:t>
       </w:r>
-      <w:proofErr w:type="spellEnd"/>
-      <w:r>
-        <w:rPr>
-          <w:rFonts w:ascii="Times New Roman" w:hAnsi="Times New Roman" w:cs="Times New Roman"/>
+      <w:r>
+        <w:rPr>
+          <w:rFonts w:ascii="Times New Roman" w:hAnsi="Times New Roman" w:cs="Times New Roman"/>
+          <w:sz w:val="24"/>
+          <w:szCs w:val="24"/>
           <w:u w:val="single"/>
         </w:rPr>
         <w:t xml:space="preserve"> </w:t>
@@ -3876,25 +3875,7 @@
           <w:sz w:val="24"/>
           <w:szCs w:val="24"/>
         </w:rPr>
-        <w:t>Create/</w:t>
-      </w:r>
-      <w:proofErr w:type="spellStart"/>
-      <w:r>
-        <w:rPr>
-          <w:rFonts w:ascii="Times New Roman" w:hAnsi="Times New Roman" w:cs="Times New Roman"/>
-          <w:sz w:val="24"/>
-          <w:szCs w:val="24"/>
-        </w:rPr>
-        <w:t>Enter</w:t>
-      </w:r>
-      <w:proofErr w:type="spellEnd"/>
-      <w:r>
-        <w:rPr>
-          <w:rFonts w:ascii="Times New Roman" w:hAnsi="Times New Roman" w:cs="Times New Roman"/>
-          <w:sz w:val="24"/>
-          <w:szCs w:val="24"/>
-        </w:rPr>
-        <w:t xml:space="preserve"> View: questa schermata perm</w:t>
+        <w:t>Create/Enter View: questa schermata perm</w:t>
       </w:r>
       <w:r>
         <w:rPr>
@@ -3967,11 +3948,112 @@
         <w:rPr>
           <w:noProof/>
         </w:rPr>
+        <mc:AlternateContent>
+          <mc:Choice Requires="wps">
+            <w:drawing>
+              <wp:anchor distT="0" distB="0" distL="114300" distR="114300" simplePos="0" relativeHeight="251669504" behindDoc="1" locked="0" layoutInCell="1" allowOverlap="1" wp14:anchorId="2DAFA640" wp14:editId="71B81913">
+                <wp:simplePos x="0" y="0"/>
+                <wp:positionH relativeFrom="column">
+                  <wp:posOffset>-271780</wp:posOffset>
+                </wp:positionH>
+                <wp:positionV relativeFrom="paragraph">
+                  <wp:posOffset>4447540</wp:posOffset>
+                </wp:positionV>
+                <wp:extent cx="6876415" cy="635"/>
+                <wp:effectExtent l="0" t="0" r="0" b="0"/>
+                <wp:wrapTight wrapText="bothSides">
+                  <wp:wrapPolygon edited="0">
+                    <wp:start x="0" y="0"/>
+                    <wp:lineTo x="0" y="21600"/>
+                    <wp:lineTo x="21600" y="21600"/>
+                    <wp:lineTo x="21600" y="0"/>
+                  </wp:wrapPolygon>
+                </wp:wrapTight>
+                <wp:docPr id="1" name="Casella di testo 1"/>
+                <wp:cNvGraphicFramePr/>
+                <a:graphic xmlns:a="http://schemas.openxmlformats.org/drawingml/2006/main">
+                  <a:graphicData uri="http://schemas.microsoft.com/office/word/2010/wordprocessingShape">
+                    <wps:wsp>
+                      <wps:cNvSpPr txBox="1"/>
+                      <wps:spPr>
+                        <a:xfrm>
+                          <a:off x="0" y="0"/>
+                          <a:ext cx="6876415" cy="635"/>
+                        </a:xfrm>
+                        <a:prstGeom prst="rect">
+                          <a:avLst/>
+                        </a:prstGeom>
+                        <a:solidFill>
+                          <a:prstClr val="white"/>
+                        </a:solidFill>
+                        <a:ln>
+                          <a:noFill/>
+                        </a:ln>
+                      </wps:spPr>
+                      <wps:txbx>
+                        <w:txbxContent>
+                          <w:p>
+                            <w:pPr>
+                              <w:pStyle w:val="Didascalia"/>
+                              <w:rPr>
+                                <w:noProof/>
+                              </w:rPr>
+                            </w:pPr>
+                            <w:r>
+                              <w:t>Schema di Navigazione</w:t>
+                            </w:r>
+                          </w:p>
+                        </w:txbxContent>
+                      </wps:txbx>
+                      <wps:bodyPr rot="0" spcFirstLastPara="0" vertOverflow="overflow" horzOverflow="overflow" vert="horz" wrap="square" lIns="0" tIns="0" rIns="0" bIns="0" numCol="1" spcCol="0" rtlCol="0" fromWordArt="0" anchor="t" anchorCtr="0" forceAA="0" compatLnSpc="1">
+                        <a:prstTxWarp prst="textNoShape">
+                          <a:avLst/>
+                        </a:prstTxWarp>
+                        <a:spAutoFit/>
+                      </wps:bodyPr>
+                    </wps:wsp>
+                  </a:graphicData>
+                </a:graphic>
+              </wp:anchor>
+            </w:drawing>
+          </mc:Choice>
+          <mc:Fallback>
+            <w:pict>
+              <v:shapetype w14:anchorId="2DAFA640" id="_x0000_t202" coordsize="21600,21600" o:spt="202" path="m,l,21600r21600,l21600,xe">
+                <v:stroke joinstyle="miter"/>
+                <v:path gradientshapeok="t" o:connecttype="rect"/>
+              </v:shapetype>
+              <v:shape id="Casella di testo 1" o:spid="_x0000_s1026" type="#_x0000_t202" style="position:absolute;left:0;text-align:left;margin-left:-21.4pt;margin-top:350.2pt;width:541.45pt;height:.05pt;z-index:-251646976;visibility:visible;mso-wrap-style:square;mso-wrap-distance-left:9pt;mso-wrap-distance-top:0;mso-wrap-distance-right:9pt;mso-wrap-distance-bottom:0;mso-position-horizontal:absolute;mso-position-horizontal-relative:text;mso-position-vertical:absolute;mso-position-vertical-relative:text;v-text-anchor:top" o:gfxdata="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" stroked="f">
+                <v:textbox style="mso-fit-shape-to-text:t" inset="0,0,0,0">
+                  <w:txbxContent>
+                    <w:p>
+                      <w:pPr>
+                        <w:pStyle w:val="Didascalia"/>
+                        <w:rPr>
+                          <w:noProof/>
+                        </w:rPr>
+                      </w:pPr>
+                      <w:r>
+                        <w:t>Schema di Navigazione</w:t>
+                      </w:r>
+                    </w:p>
+                  </w:txbxContent>
+                </v:textbox>
+                <w10:wrap type="tight"/>
+              </v:shape>
+            </w:pict>
+          </mc:Fallback>
+        </mc:AlternateContent>
+      </w:r>
+      <w:r>
+        <w:rPr>
+          <w:noProof/>
+        </w:rPr>
         <w:drawing>
-          <wp:anchor distT="0" distB="0" distL="114300" distR="114300" simplePos="0" relativeHeight="251665408" behindDoc="1" locked="0" layoutInCell="1" allowOverlap="1" wp14:anchorId="2655E1C5" wp14:editId="17DA9851">
+          <wp:anchor distT="0" distB="0" distL="114300" distR="114300" simplePos="0" relativeHeight="251665408" behindDoc="1" locked="0" layoutInCell="1" allowOverlap="1" wp14:anchorId="2655E1C5" wp14:editId="6501382B">
             <wp:simplePos x="0" y="0"/>
             <wp:positionH relativeFrom="margin">
-              <wp:posOffset>-321310</wp:posOffset>
+              <wp:posOffset>-271780</wp:posOffset>
             </wp:positionH>
             <wp:positionV relativeFrom="paragraph">
               <wp:posOffset>320040</wp:posOffset>
@@ -4133,11 +4215,15 @@
       <w:pPr>
         <w:rPr>
           <w:rFonts w:ascii="Times New Roman" w:hAnsi="Times New Roman" w:cs="Times New Roman"/>
-        </w:rPr>
-      </w:pPr>
-      <w:r>
-        <w:rPr>
-          <w:rFonts w:ascii="Times New Roman" w:hAnsi="Times New Roman" w:cs="Times New Roman"/>
+          <w:sz w:val="24"/>
+          <w:szCs w:val="24"/>
+        </w:rPr>
+      </w:pPr>
+      <w:r>
+        <w:rPr>
+          <w:rFonts w:ascii="Times New Roman" w:hAnsi="Times New Roman" w:cs="Times New Roman"/>
+          <w:sz w:val="24"/>
+          <w:szCs w:val="24"/>
         </w:rPr>
         <w:t>Windows</w:t>
       </w:r>
@@ -4165,21 +4251,7 @@
         <w:rPr>
           <w:rFonts w:ascii="Times New Roman" w:hAnsi="Times New Roman" w:cs="Times New Roman"/>
         </w:rPr>
-        <w:t xml:space="preserve"> di scrivere uno script in </w:t>
-      </w:r>
-      <w:proofErr w:type="spellStart"/>
-      <w:r>
-        <w:rPr>
-          <w:rFonts w:ascii="Times New Roman" w:hAnsi="Times New Roman" w:cs="Times New Roman"/>
-        </w:rPr>
-        <w:t>powershell</w:t>
-      </w:r>
-      <w:proofErr w:type="spellEnd"/>
-      <w:r>
-        <w:rPr>
-          <w:rFonts w:ascii="Times New Roman" w:hAnsi="Times New Roman" w:cs="Times New Roman"/>
-        </w:rPr>
-        <w:t xml:space="preserve"> per rendere meno verbosa l procedura.</w:t>
+        <w:t xml:space="preserve"> di scrivere uno script in powershell per rendere meno verbosa l procedura.</w:t>
       </w:r>
     </w:p>
     <w:p>
@@ -4205,21 +4277,7 @@
         <w:rPr>
           <w:rFonts w:ascii="Times New Roman" w:hAnsi="Times New Roman" w:cs="Times New Roman"/>
         </w:rPr>
-        <w:t xml:space="preserve">Posizionarsi in </w:t>
-      </w:r>
-      <w:proofErr w:type="spellStart"/>
-      <w:r>
-        <w:rPr>
-          <w:rFonts w:ascii="Times New Roman" w:hAnsi="Times New Roman" w:cs="Times New Roman"/>
-        </w:rPr>
-        <w:t>WORTHServer</w:t>
-      </w:r>
-      <w:proofErr w:type="spellEnd"/>
-      <w:r>
-        <w:rPr>
-          <w:rFonts w:ascii="Times New Roman" w:hAnsi="Times New Roman" w:cs="Times New Roman"/>
-        </w:rPr>
-        <w:t xml:space="preserve">; </w:t>
+        <w:t xml:space="preserve">Posizionarsi in WORTHServer; </w:t>
       </w:r>
       <w:r>
         <w:rPr>
@@ -4238,74 +4296,52 @@
         <w:rPr>
           <w:rFonts w:ascii="Times New Roman" w:hAnsi="Times New Roman" w:cs="Times New Roman"/>
         </w:rPr>
-        <w:t xml:space="preserve"> </w:t>
-      </w:r>
-      <w:proofErr w:type="spellStart"/>
-      <w:r>
-        <w:rPr>
-          <w:rFonts w:ascii="Times New Roman" w:hAnsi="Times New Roman" w:cs="Times New Roman"/>
-        </w:rPr>
-        <w:t>Powershell</w:t>
-      </w:r>
-      <w:proofErr w:type="spellEnd"/>
-      <w:r>
-        <w:rPr>
-          <w:rFonts w:ascii="Times New Roman" w:hAnsi="Times New Roman" w:cs="Times New Roman"/>
-        </w:rPr>
-        <w:t xml:space="preserve"> eseguire  ./CompileAndExecute.ps1;</w:t>
-      </w:r>
-    </w:p>
-    <w:p>
-      <w:pPr>
-        <w:rPr>
-          <w:rFonts w:ascii="Times New Roman" w:hAnsi="Times New Roman" w:cs="Times New Roman"/>
-        </w:rPr>
-      </w:pPr>
-      <w:r>
-        <w:rPr>
-          <w:rFonts w:ascii="Times New Roman" w:hAnsi="Times New Roman" w:cs="Times New Roman"/>
+        <w:t>Powershell eseguire</w:t>
+      </w:r>
+      <w:r>
+        <w:rPr>
+          <w:rFonts w:ascii="Times New Roman" w:hAnsi="Times New Roman" w:cs="Times New Roman"/>
+        </w:rPr>
+        <w:t>:</w:t>
+      </w:r>
+      <w:r>
+        <w:rPr>
+          <w:rFonts w:ascii="Times New Roman" w:hAnsi="Times New Roman" w:cs="Times New Roman"/>
+        </w:rPr>
+        <w:t xml:space="preserve"> ./CompileAndExecute.ps1;</w:t>
+      </w:r>
+    </w:p>
+    <w:p>
+      <w:pPr>
+        <w:rPr>
+          <w:rFonts w:ascii="Times New Roman" w:hAnsi="Times New Roman" w:cs="Times New Roman"/>
+          <w:b/>
+          <w:bCs/>
+        </w:rPr>
+      </w:pPr>
+      <w:r>
+        <w:rPr>
+          <w:rFonts w:ascii="Times New Roman" w:hAnsi="Times New Roman" w:cs="Times New Roman"/>
+          <w:b/>
+          <w:bCs/>
         </w:rPr>
         <w:t xml:space="preserve">Nel caso in cui si dovesse terminare l’esecuzione del server e </w:t>
       </w:r>
       <w:r>
         <w:rPr>
           <w:rFonts w:ascii="Times New Roman" w:hAnsi="Times New Roman" w:cs="Times New Roman"/>
+          <w:b/>
+          <w:bCs/>
         </w:rPr>
         <w:t>successivamente</w:t>
       </w:r>
       <w:r>
         <w:rPr>
           <w:rFonts w:ascii="Times New Roman" w:hAnsi="Times New Roman" w:cs="Times New Roman"/>
-        </w:rPr>
-        <w:t xml:space="preserve"> rieseguire posizionarsi con </w:t>
-      </w:r>
-      <w:proofErr w:type="spellStart"/>
-      <w:r>
-        <w:rPr>
-          <w:rFonts w:ascii="Times New Roman" w:hAnsi="Times New Roman" w:cs="Times New Roman"/>
-        </w:rPr>
-        <w:t>changedirectory</w:t>
-      </w:r>
-      <w:proofErr w:type="spellEnd"/>
-      <w:r>
-        <w:rPr>
-          <w:rFonts w:ascii="Times New Roman" w:hAnsi="Times New Roman" w:cs="Times New Roman"/>
-        </w:rPr>
-        <w:t xml:space="preserve"> in </w:t>
-      </w:r>
-      <w:proofErr w:type="spellStart"/>
-      <w:r>
-        <w:rPr>
-          <w:rFonts w:ascii="Times New Roman" w:hAnsi="Times New Roman" w:cs="Times New Roman"/>
-        </w:rPr>
-        <w:t>WORTHServer</w:t>
-      </w:r>
-      <w:proofErr w:type="spellEnd"/>
-      <w:r>
-        <w:rPr>
-          <w:rFonts w:ascii="Times New Roman" w:hAnsi="Times New Roman" w:cs="Times New Roman"/>
-        </w:rPr>
-        <w:t>.</w:t>
+          <w:b/>
+          <w:bCs/>
+        </w:rPr>
+        <w:t xml:space="preserve"> rieseguire posizionarsi con changedirectory in WORTHServer.</w:t>
       </w:r>
     </w:p>
     <w:p>
@@ -4331,27 +4367,7 @@
         <w:rPr>
           <w:rFonts w:ascii="Times New Roman" w:hAnsi="Times New Roman" w:cs="Times New Roman"/>
         </w:rPr>
-        <w:t xml:space="preserve">Posizionarsi in </w:t>
-      </w:r>
-      <w:proofErr w:type="spellStart"/>
-      <w:r>
-        <w:rPr>
-          <w:rFonts w:ascii="Times New Roman" w:hAnsi="Times New Roman" w:cs="Times New Roman"/>
-        </w:rPr>
-        <w:t>WORTH</w:t>
-      </w:r>
-      <w:r>
-        <w:rPr>
-          <w:rFonts w:ascii="Times New Roman" w:hAnsi="Times New Roman" w:cs="Times New Roman"/>
-        </w:rPr>
-        <w:t>Client</w:t>
-      </w:r>
-      <w:proofErr w:type="spellEnd"/>
-      <w:r>
-        <w:rPr>
-          <w:rFonts w:ascii="Times New Roman" w:hAnsi="Times New Roman" w:cs="Times New Roman"/>
-        </w:rPr>
-        <w:t xml:space="preserve">; </w:t>
+        <w:t xml:space="preserve">Posizionarsi in WORTHClient; </w:t>
       </w:r>
       <w:r>
         <w:rPr>
@@ -4370,78 +4386,66 @@
         <w:rPr>
           <w:rFonts w:ascii="Times New Roman" w:hAnsi="Times New Roman" w:cs="Times New Roman"/>
         </w:rPr>
-        <w:t xml:space="preserve"> </w:t>
-      </w:r>
-      <w:proofErr w:type="spellStart"/>
-      <w:r>
-        <w:rPr>
-          <w:rFonts w:ascii="Times New Roman" w:hAnsi="Times New Roman" w:cs="Times New Roman"/>
-        </w:rPr>
-        <w:t>Powershell</w:t>
-      </w:r>
-      <w:proofErr w:type="spellEnd"/>
-      <w:r>
-        <w:rPr>
-          <w:rFonts w:ascii="Times New Roman" w:hAnsi="Times New Roman" w:cs="Times New Roman"/>
-        </w:rPr>
-        <w:t xml:space="preserve"> eseguire  ./CompileAndExecute.ps1;</w:t>
-      </w:r>
-    </w:p>
-    <w:p>
-      <w:pPr>
-        <w:rPr>
-          <w:rFonts w:ascii="Times New Roman" w:hAnsi="Times New Roman" w:cs="Times New Roman"/>
-        </w:rPr>
-      </w:pPr>
-      <w:r>
-        <w:rPr>
-          <w:rFonts w:ascii="Times New Roman" w:hAnsi="Times New Roman" w:cs="Times New Roman"/>
+        <w:t>Powershell eseguire</w:t>
+      </w:r>
+      <w:r>
+        <w:rPr>
+          <w:rFonts w:ascii="Times New Roman" w:hAnsi="Times New Roman" w:cs="Times New Roman"/>
+        </w:rPr>
+        <w:t>:</w:t>
+      </w:r>
+      <w:r>
+        <w:rPr>
+          <w:rFonts w:ascii="Times New Roman" w:hAnsi="Times New Roman" w:cs="Times New Roman"/>
+        </w:rPr>
+        <w:t xml:space="preserve"> ./CompileAndExecute.ps1;</w:t>
+      </w:r>
+    </w:p>
+    <w:p>
+      <w:pPr>
+        <w:rPr>
+          <w:rFonts w:ascii="Times New Roman" w:hAnsi="Times New Roman" w:cs="Times New Roman"/>
+          <w:b/>
+          <w:bCs/>
+        </w:rPr>
+      </w:pPr>
+      <w:r>
+        <w:rPr>
+          <w:rFonts w:ascii="Times New Roman" w:hAnsi="Times New Roman" w:cs="Times New Roman"/>
+          <w:b/>
+          <w:bCs/>
         </w:rPr>
         <w:t xml:space="preserve">Nel caso in cui si dovesse terminare l’esecuzione del server e </w:t>
       </w:r>
       <w:r>
         <w:rPr>
           <w:rFonts w:ascii="Times New Roman" w:hAnsi="Times New Roman" w:cs="Times New Roman"/>
+          <w:b/>
+          <w:bCs/>
         </w:rPr>
         <w:t>successivamente</w:t>
       </w:r>
       <w:r>
         <w:rPr>
           <w:rFonts w:ascii="Times New Roman" w:hAnsi="Times New Roman" w:cs="Times New Roman"/>
-        </w:rPr>
-        <w:t xml:space="preserve"> rieseguire posizionarsi con </w:t>
-      </w:r>
-      <w:proofErr w:type="spellStart"/>
-      <w:r>
-        <w:rPr>
-          <w:rFonts w:ascii="Times New Roman" w:hAnsi="Times New Roman" w:cs="Times New Roman"/>
-        </w:rPr>
-        <w:t>changedirectory</w:t>
-      </w:r>
-      <w:proofErr w:type="spellEnd"/>
-      <w:r>
-        <w:rPr>
-          <w:rFonts w:ascii="Times New Roman" w:hAnsi="Times New Roman" w:cs="Times New Roman"/>
-        </w:rPr>
-        <w:t xml:space="preserve"> in </w:t>
-      </w:r>
-      <w:proofErr w:type="spellStart"/>
-      <w:r>
-        <w:rPr>
-          <w:rFonts w:ascii="Times New Roman" w:hAnsi="Times New Roman" w:cs="Times New Roman"/>
-        </w:rPr>
-        <w:t>WORTH</w:t>
-      </w:r>
-      <w:r>
-        <w:rPr>
-          <w:rFonts w:ascii="Times New Roman" w:hAnsi="Times New Roman" w:cs="Times New Roman"/>
+          <w:b/>
+          <w:bCs/>
+        </w:rPr>
+        <w:t xml:space="preserve"> rieseguire posizionarsi con changedirectory in WORTH</w:t>
+      </w:r>
+      <w:r>
+        <w:rPr>
+          <w:rFonts w:ascii="Times New Roman" w:hAnsi="Times New Roman" w:cs="Times New Roman"/>
+          <w:b/>
+          <w:bCs/>
         </w:rPr>
         <w:t>Client</w:t>
       </w:r>
-      <w:proofErr w:type="spellEnd"/>
-      <w:r>
-        <w:rPr>
-          <w:rFonts w:ascii="Times New Roman" w:hAnsi="Times New Roman" w:cs="Times New Roman"/>
+      <w:r>
+        <w:rPr>
+          <w:rFonts w:ascii="Times New Roman" w:hAnsi="Times New Roman" w:cs="Times New Roman"/>
+          <w:b/>
+          <w:bCs/>
         </w:rPr>
         <w:t>.</w:t>
       </w:r>
@@ -4457,13 +4461,15 @@
       <w:pPr>
         <w:rPr>
           <w:rFonts w:ascii="Times New Roman" w:hAnsi="Times New Roman" w:cs="Times New Roman"/>
-          <w:sz w:val="28"/>
-          <w:szCs w:val="28"/>
-        </w:rPr>
-      </w:pPr>
-      <w:r>
-        <w:rPr>
-          <w:rFonts w:ascii="Times New Roman" w:hAnsi="Times New Roman" w:cs="Times New Roman"/>
+          <w:sz w:val="24"/>
+          <w:szCs w:val="24"/>
+        </w:rPr>
+      </w:pPr>
+      <w:r>
+        <w:rPr>
+          <w:rFonts w:ascii="Times New Roman" w:hAnsi="Times New Roman" w:cs="Times New Roman"/>
+          <w:sz w:val="24"/>
+          <w:szCs w:val="24"/>
         </w:rPr>
         <w:t>Ubuntu</w:t>
       </w:r>
@@ -5788,6 +5794,25 @@
       <w:shd w:val="clear" w:color="auto" w:fill="E1DFDD"/>
     </w:rPr>
   </w:style>
+  <w:style w:type="paragraph" w:styleId="Didascalia">
+    <w:name w:val="caption"/>
+    <w:basedOn w:val="Normale"/>
+    <w:next w:val="Normale"/>
+    <w:uiPriority w:val="35"/>
+    <w:unhideWhenUsed/>
+    <w:qFormat/>
+    <w:rsid w:val="00285F4C"/>
+    <w:pPr>
+      <w:spacing w:after="200" w:line="240" w:lineRule="auto"/>
+    </w:pPr>
+    <w:rPr>
+      <w:i/>
+      <w:iCs/>
+      <w:color w:val="44546A" w:themeColor="text2"/>
+      <w:sz w:val="18"/>
+      <w:szCs w:val="18"/>
+    </w:rPr>
+  </w:style>
 </w:styles>
 </file>
 

</xml_diff>

<commit_message>
aggiornata la relazione, splittato Compila&&Esegui
</commit_message>
<xml_diff>
--- a/Relazione.docx
+++ b/Relazione.docx
@@ -640,21 +640,7 @@
         <w:rPr>
           <w:rFonts w:ascii="Times New Roman" w:hAnsi="Times New Roman" w:cs="Times New Roman"/>
         </w:rPr>
-        <w:t xml:space="preserve"> Per fare ciò si serve di </w:t>
-      </w:r>
-      <w:proofErr w:type="gramStart"/>
-      <w:r>
-        <w:rPr>
-          <w:rFonts w:ascii="Times New Roman" w:hAnsi="Times New Roman" w:cs="Times New Roman"/>
-        </w:rPr>
-        <w:t>3</w:t>
-      </w:r>
-      <w:proofErr w:type="gramEnd"/>
-      <w:r>
-        <w:rPr>
-          <w:rFonts w:ascii="Times New Roman" w:hAnsi="Times New Roman" w:cs="Times New Roman"/>
-        </w:rPr>
-        <w:t xml:space="preserve"> ConcurrentHashmap:</w:t>
+        <w:t xml:space="preserve"> Per fare ciò si serve di 3 ConcurrentHashmap:</w:t>
       </w:r>
     </w:p>
     <w:p>
@@ -680,7 +666,19 @@
         <w:rPr>
           <w:rFonts w:ascii="Times New Roman" w:hAnsi="Times New Roman" w:cs="Times New Roman"/>
         </w:rPr>
-        <w:t>: dove ad ogni NomeProgetto viene associato un Ogetto della classe</w:t>
+        <w:t xml:space="preserve">: dove ad ogni NomeProgetto viene associato un </w:t>
+      </w:r>
+      <w:r>
+        <w:rPr>
+          <w:rFonts w:ascii="Times New Roman" w:hAnsi="Times New Roman" w:cs="Times New Roman"/>
+        </w:rPr>
+        <w:t>o</w:t>
+      </w:r>
+      <w:r>
+        <w:rPr>
+          <w:rFonts w:ascii="Times New Roman" w:hAnsi="Times New Roman" w:cs="Times New Roman"/>
+        </w:rPr>
+        <w:t>getto della classe</w:t>
       </w:r>
       <w:r>
         <w:rPr>
@@ -748,21 +746,7 @@
         <w:rPr>
           <w:rFonts w:ascii="Times New Roman" w:hAnsi="Times New Roman" w:cs="Times New Roman"/>
         </w:rPr>
-        <w:t xml:space="preserve"> Ad </w:t>
-      </w:r>
-      <w:proofErr w:type="gramStart"/>
-      <w:r>
-        <w:rPr>
-          <w:rFonts w:ascii="Times New Roman" w:hAnsi="Times New Roman" w:cs="Times New Roman"/>
-        </w:rPr>
-        <w:t>ogni  NickUtente</w:t>
-      </w:r>
-      <w:proofErr w:type="gramEnd"/>
-      <w:r>
-        <w:rPr>
-          <w:rFonts w:ascii="Times New Roman" w:hAnsi="Times New Roman" w:cs="Times New Roman"/>
-        </w:rPr>
-        <w:t xml:space="preserve"> </w:t>
+        <w:t xml:space="preserve"> Ad ogni  NickUtente </w:t>
       </w:r>
       <w:r>
         <w:rPr>
@@ -994,14 +978,12 @@
         </w:rPr>
         <w:t xml:space="preserve">, infatti all’interno della classe progetto vi sono </w:t>
       </w:r>
-      <w:proofErr w:type="gramStart"/>
       <w:r>
         <w:rPr>
           <w:rFonts w:ascii="Times New Roman" w:hAnsi="Times New Roman" w:cs="Times New Roman"/>
         </w:rPr>
         <w:t>5</w:t>
       </w:r>
-      <w:proofErr w:type="gramEnd"/>
       <w:r>
         <w:rPr>
           <w:rFonts w:ascii="Times New Roman" w:hAnsi="Times New Roman" w:cs="Times New Roman"/>
@@ -2700,7 +2682,6 @@
         </w:rPr>
         <w:t xml:space="preserve"> </w:t>
       </w:r>
-      <w:proofErr w:type="gramStart"/>
       <w:r>
         <w:rPr>
           <w:rFonts w:ascii="Times New Roman" w:hAnsi="Times New Roman" w:cs="Times New Roman"/>
@@ -2727,7 +2708,6 @@
         </w:rPr>
         <w:t xml:space="preserve"> NomeProgetto</w:t>
       </w:r>
-      <w:proofErr w:type="gramEnd"/>
       <w:r>
         <w:rPr>
           <w:rFonts w:ascii="Times New Roman" w:hAnsi="Times New Roman" w:cs="Times New Roman"/>
@@ -2765,7 +2745,6 @@
         </w:rPr>
         <w:t xml:space="preserve"> </w:t>
       </w:r>
-      <w:proofErr w:type="gramStart"/>
       <w:r>
         <w:rPr>
           <w:rFonts w:ascii="Times New Roman" w:hAnsi="Times New Roman" w:cs="Times New Roman"/>
@@ -2800,7 +2779,6 @@
         </w:rPr>
         <w:t>From</w:t>
       </w:r>
-      <w:proofErr w:type="gramEnd"/>
       <w:r>
         <w:rPr>
           <w:rFonts w:ascii="Times New Roman" w:hAnsi="Times New Roman" w:cs="Times New Roman"/>
@@ -2976,6 +2954,101 @@
           <w:sz w:val="28"/>
           <w:szCs w:val="28"/>
         </w:rPr>
+        <w:br w:type="page"/>
+      </w:r>
+    </w:p>
+    <w:p>
+      <w:pPr>
+        <w:rPr>
+          <w:rFonts w:ascii="Times New Roman" w:hAnsi="Times New Roman" w:cs="Times New Roman"/>
+          <w:sz w:val="28"/>
+          <w:szCs w:val="28"/>
+        </w:rPr>
+      </w:pPr>
+      <w:r>
+        <w:rPr>
+          <w:rFonts w:ascii="Times New Roman" w:hAnsi="Times New Roman" w:cs="Times New Roman"/>
+          <w:noProof/>
+          <w:sz w:val="36"/>
+          <w:szCs w:val="36"/>
+        </w:rPr>
+        <w:lastRenderedPageBreak/>
+        <mc:AlternateContent>
+          <mc:Choice Requires="wps">
+            <w:drawing>
+              <wp:anchor distT="0" distB="0" distL="114300" distR="114300" simplePos="0" relativeHeight="251671552" behindDoc="0" locked="0" layoutInCell="1" allowOverlap="1" wp14:anchorId="5A102788" wp14:editId="2891A222">
+                <wp:simplePos x="0" y="0"/>
+                <wp:positionH relativeFrom="column">
+                  <wp:posOffset>-198120</wp:posOffset>
+                </wp:positionH>
+                <wp:positionV relativeFrom="paragraph">
+                  <wp:posOffset>243840</wp:posOffset>
+                </wp:positionV>
+                <wp:extent cx="6546850" cy="0"/>
+                <wp:effectExtent l="0" t="0" r="0" b="0"/>
+                <wp:wrapNone/>
+                <wp:docPr id="2" name="Connettore diritto 2"/>
+                <wp:cNvGraphicFramePr/>
+                <a:graphic xmlns:a="http://schemas.openxmlformats.org/drawingml/2006/main">
+                  <a:graphicData uri="http://schemas.microsoft.com/office/word/2010/wordprocessingShape">
+                    <wps:wsp>
+                      <wps:cNvCnPr/>
+                      <wps:spPr>
+                        <a:xfrm>
+                          <a:off x="0" y="0"/>
+                          <a:ext cx="6546850" cy="0"/>
+                        </a:xfrm>
+                        <a:prstGeom prst="line">
+                          <a:avLst/>
+                        </a:prstGeom>
+                        <a:ln>
+                          <a:solidFill>
+                            <a:schemeClr val="tx1"/>
+                          </a:solidFill>
+                        </a:ln>
+                      </wps:spPr>
+                      <wps:style>
+                        <a:lnRef idx="1">
+                          <a:schemeClr val="accent1"/>
+                        </a:lnRef>
+                        <a:fillRef idx="0">
+                          <a:schemeClr val="accent1"/>
+                        </a:fillRef>
+                        <a:effectRef idx="0">
+                          <a:schemeClr val="accent1"/>
+                        </a:effectRef>
+                        <a:fontRef idx="minor">
+                          <a:schemeClr val="tx1"/>
+                        </a:fontRef>
+                      </wps:style>
+                      <wps:bodyPr/>
+                    </wps:wsp>
+                  </a:graphicData>
+                </a:graphic>
+                <wp14:sizeRelH relativeFrom="margin">
+                  <wp14:pctWidth>0</wp14:pctWidth>
+                </wp14:sizeRelH>
+                <wp14:sizeRelV relativeFrom="margin">
+                  <wp14:pctHeight>0</wp14:pctHeight>
+                </wp14:sizeRelV>
+              </wp:anchor>
+            </w:drawing>
+          </mc:Choice>
+          <mc:Fallback>
+            <w:pict>
+              <v:line w14:anchorId="6602C24E" id="Connettore diritto 2" o:spid="_x0000_s1026" style="position:absolute;z-index:251671552;visibility:visible;mso-wrap-style:square;mso-width-percent:0;mso-height-percent:0;mso-wrap-distance-left:9pt;mso-wrap-distance-top:0;mso-wrap-distance-right:9pt;mso-wrap-distance-bottom:0;mso-position-horizontal:absolute;mso-position-horizontal-relative:text;mso-position-vertical:absolute;mso-position-vertical-relative:text;mso-width-percent:0;mso-height-percent:0;mso-width-relative:margin;mso-height-relative:margin" from="-15.6pt,19.2pt" to="499.9pt,19.2pt" o:gfxdata="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" strokecolor="black [3213]" strokeweight=".5pt">
+                <v:stroke joinstyle="miter"/>
+              </v:line>
+            </w:pict>
+          </mc:Fallback>
+        </mc:AlternateContent>
+      </w:r>
+      <w:r>
+        <w:rPr>
+          <w:rFonts w:ascii="Times New Roman" w:hAnsi="Times New Roman" w:cs="Times New Roman"/>
+          <w:sz w:val="28"/>
+          <w:szCs w:val="28"/>
+        </w:rPr>
         <w:t>Risposta</w:t>
       </w:r>
     </w:p>
@@ -2985,6 +3058,99 @@
           <w:rFonts w:ascii="Times New Roman" w:hAnsi="Times New Roman" w:cs="Times New Roman"/>
           <w:sz w:val="28"/>
           <w:szCs w:val="28"/>
+        </w:rPr>
+      </w:pPr>
+      <w:r>
+        <w:rPr>
+          <w:rFonts w:ascii="Times New Roman" w:hAnsi="Times New Roman" w:cs="Times New Roman"/>
+          <w:sz w:val="28"/>
+          <w:szCs w:val="28"/>
+        </w:rPr>
+        <w:t>201 Login effettuato con successo</w:t>
+      </w:r>
+    </w:p>
+    <w:p>
+      <w:pPr>
+        <w:rPr>
+          <w:rFonts w:ascii="Times New Roman" w:hAnsi="Times New Roman" w:cs="Times New Roman"/>
+          <w:sz w:val="28"/>
+          <w:szCs w:val="28"/>
+        </w:rPr>
+      </w:pPr>
+      <w:r>
+        <w:rPr>
+          <w:rFonts w:ascii="Times New Roman" w:hAnsi="Times New Roman" w:cs="Times New Roman"/>
+          <w:sz w:val="28"/>
+          <w:szCs w:val="28"/>
+        </w:rPr>
+        <w:t xml:space="preserve">202 </w:t>
+      </w:r>
+      <w:r>
+        <w:rPr>
+          <w:rFonts w:ascii="Times New Roman" w:hAnsi="Times New Roman" w:cs="Times New Roman"/>
+          <w:sz w:val="28"/>
+          <w:szCs w:val="28"/>
+        </w:rPr>
+        <w:t>Lista Progetti</w:t>
+      </w:r>
+    </w:p>
+    <w:p>
+      <w:pPr>
+        <w:rPr>
+          <w:rFonts w:ascii="Times New Roman" w:hAnsi="Times New Roman" w:cs="Times New Roman"/>
+          <w:sz w:val="28"/>
+          <w:szCs w:val="28"/>
+        </w:rPr>
+      </w:pPr>
+      <w:r>
+        <w:rPr>
+          <w:rFonts w:ascii="Times New Roman" w:hAnsi="Times New Roman" w:cs="Times New Roman"/>
+          <w:sz w:val="28"/>
+          <w:szCs w:val="28"/>
+        </w:rPr>
+        <w:t>203 Progetto creato con successo</w:t>
+      </w:r>
+    </w:p>
+    <w:p>
+      <w:pPr>
+        <w:rPr>
+          <w:rFonts w:ascii="Times New Roman" w:hAnsi="Times New Roman" w:cs="Times New Roman"/>
+          <w:sz w:val="28"/>
+          <w:szCs w:val="28"/>
+        </w:rPr>
+      </w:pPr>
+      <w:r>
+        <w:rPr>
+          <w:rFonts w:ascii="Times New Roman" w:hAnsi="Times New Roman" w:cs="Times New Roman"/>
+          <w:sz w:val="28"/>
+          <w:szCs w:val="28"/>
+        </w:rPr>
+        <w:t>204 Messaggio di Ok, Stampa del messaggio</w:t>
+      </w:r>
+    </w:p>
+    <w:p>
+      <w:pPr>
+        <w:rPr>
+          <w:rFonts w:ascii="Times New Roman" w:hAnsi="Times New Roman" w:cs="Times New Roman"/>
+          <w:sz w:val="28"/>
+          <w:szCs w:val="28"/>
+        </w:rPr>
+      </w:pPr>
+      <w:r>
+        <w:rPr>
+          <w:rFonts w:ascii="Times New Roman" w:hAnsi="Times New Roman" w:cs="Times New Roman"/>
+          <w:sz w:val="28"/>
+          <w:szCs w:val="28"/>
+        </w:rPr>
+        <w:t>205 Progetto Rimosso con successo</w:t>
+      </w:r>
+    </w:p>
+    <w:p>
+      <w:pPr>
+        <w:rPr>
+          <w:rFonts w:ascii="Times New Roman" w:hAnsi="Times New Roman" w:cs="Times New Roman"/>
+          <w:sz w:val="28"/>
+          <w:szCs w:val="28"/>
           <w:u w:val="single"/>
         </w:rPr>
       </w:pPr>
@@ -2994,24 +3160,68 @@
           <w:sz w:val="28"/>
           <w:szCs w:val="28"/>
         </w:rPr>
-        <w:t>201 Login effettuato con successo</w:t>
-      </w:r>
-      <w:r>
-        <w:rPr>
-          <w:rFonts w:ascii="Times New Roman" w:hAnsi="Times New Roman" w:cs="Times New Roman"/>
-          <w:sz w:val="28"/>
-          <w:szCs w:val="28"/>
-        </w:rPr>
-        <w:br/>
-        <w:t>202 Progetto creato con successo</w:t>
-      </w:r>
-    </w:p>
-    <w:p>
-      <w:pPr>
-        <w:rPr>
-          <w:rFonts w:ascii="Times New Roman" w:hAnsi="Times New Roman" w:cs="Times New Roman"/>
-          <w:sz w:val="28"/>
-          <w:szCs w:val="28"/>
+        <w:t>206 Lista Membri</w:t>
+      </w:r>
+    </w:p>
+    <w:p>
+      <w:pPr>
+        <w:rPr>
+          <w:rFonts w:ascii="Times New Roman" w:hAnsi="Times New Roman" w:cs="Times New Roman"/>
+          <w:sz w:val="28"/>
+          <w:szCs w:val="28"/>
+          <w:u w:val="single"/>
+        </w:rPr>
+      </w:pPr>
+      <w:r>
+        <w:rPr>
+          <w:rFonts w:ascii="Times New Roman" w:hAnsi="Times New Roman" w:cs="Times New Roman"/>
+          <w:sz w:val="28"/>
+          <w:szCs w:val="28"/>
+        </w:rPr>
+        <w:t>207 Informazioni Scheda</w:t>
+      </w:r>
+    </w:p>
+    <w:p>
+      <w:pPr>
+        <w:rPr>
+          <w:rFonts w:ascii="Times New Roman" w:hAnsi="Times New Roman" w:cs="Times New Roman"/>
+          <w:sz w:val="28"/>
+          <w:szCs w:val="28"/>
+        </w:rPr>
+      </w:pPr>
+      <w:r>
+        <w:rPr>
+          <w:rFonts w:ascii="Times New Roman" w:hAnsi="Times New Roman" w:cs="Times New Roman"/>
+          <w:sz w:val="28"/>
+          <w:szCs w:val="28"/>
+        </w:rPr>
+        <w:t>208 Entrato nel progetto</w:t>
+      </w:r>
+    </w:p>
+    <w:p>
+      <w:pPr>
+        <w:rPr>
+          <w:rFonts w:ascii="Times New Roman" w:hAnsi="Times New Roman" w:cs="Times New Roman"/>
+          <w:sz w:val="28"/>
+          <w:szCs w:val="28"/>
+        </w:rPr>
+      </w:pPr>
+      <w:r>
+        <w:rPr>
+          <w:rFonts w:ascii="Times New Roman" w:hAnsi="Times New Roman" w:cs="Times New Roman"/>
+          <w:sz w:val="28"/>
+          <w:szCs w:val="28"/>
+        </w:rPr>
+        <w:t>300 Logout</w:t>
+      </w:r>
+    </w:p>
+    <w:p>
+      <w:pPr>
+        <w:rPr>
+          <w:rFonts w:ascii="Times New Roman" w:hAnsi="Times New Roman" w:cs="Times New Roman"/>
+          <w:sz w:val="28"/>
+          <w:szCs w:val="28"/>
+          <w:u w:val="single"/>
         </w:rPr>
       </w:pPr>
       <w:r>
@@ -3039,23 +3249,64 @@
         </w:rPr>
         <w:t>401 Errore nel passaggio dei parametri</w:t>
       </w:r>
-      <w:r>
-        <w:rPr>
-          <w:rFonts w:ascii="Times New Roman" w:hAnsi="Times New Roman" w:cs="Times New Roman"/>
-          <w:sz w:val="28"/>
-          <w:szCs w:val="28"/>
-        </w:rPr>
-        <w:br/>
+    </w:p>
+    <w:p>
+      <w:pPr>
+        <w:rPr>
+          <w:rFonts w:ascii="Times New Roman" w:hAnsi="Times New Roman" w:cs="Times New Roman"/>
+          <w:sz w:val="28"/>
+          <w:szCs w:val="28"/>
+        </w:rPr>
+      </w:pPr>
+      <w:r>
+        <w:rPr>
+          <w:rFonts w:ascii="Times New Roman" w:hAnsi="Times New Roman" w:cs="Times New Roman"/>
+          <w:sz w:val="28"/>
+          <w:szCs w:val="28"/>
+        </w:rPr>
         <w:t>402 Password o Nickname errati</w:t>
       </w:r>
-      <w:r>
-        <w:rPr>
-          <w:rFonts w:ascii="Times New Roman" w:hAnsi="Times New Roman" w:cs="Times New Roman"/>
-          <w:sz w:val="28"/>
-          <w:szCs w:val="28"/>
-        </w:rPr>
-        <w:br/>
-        <w:t>403 Progetto già esistente</w:t>
+    </w:p>
+    <w:p>
+      <w:pPr>
+        <w:rPr>
+          <w:rFonts w:ascii="Times New Roman" w:hAnsi="Times New Roman" w:cs="Times New Roman"/>
+          <w:sz w:val="28"/>
+          <w:szCs w:val="28"/>
+        </w:rPr>
+      </w:pPr>
+      <w:r>
+        <w:rPr>
+          <w:rFonts w:ascii="Times New Roman" w:hAnsi="Times New Roman" w:cs="Times New Roman"/>
+          <w:sz w:val="28"/>
+          <w:szCs w:val="28"/>
+        </w:rPr>
+        <w:t xml:space="preserve">403 Progetto </w:t>
+      </w:r>
+      <w:r>
+        <w:rPr>
+          <w:rFonts w:ascii="Times New Roman" w:hAnsi="Times New Roman" w:cs="Times New Roman"/>
+          <w:sz w:val="28"/>
+          <w:szCs w:val="28"/>
+        </w:rPr>
+        <w:t>non esistente</w:t>
+      </w:r>
+    </w:p>
+    <w:p>
+      <w:pPr>
+        <w:rPr>
+          <w:rFonts w:ascii="Times New Roman" w:hAnsi="Times New Roman" w:cs="Times New Roman"/>
+          <w:sz w:val="28"/>
+          <w:szCs w:val="28"/>
+        </w:rPr>
+      </w:pPr>
+      <w:r>
+        <w:rPr>
+          <w:rFonts w:ascii="Times New Roman" w:hAnsi="Times New Roman" w:cs="Times New Roman"/>
+          <w:sz w:val="28"/>
+          <w:szCs w:val="28"/>
+        </w:rPr>
+        <w:t>404 Errore Generico, Stampa del messaggio</w:t>
       </w:r>
     </w:p>
     <w:p>
@@ -3419,16 +3670,8 @@
         <w:rPr>
           <w:rFonts w:ascii="Times New Roman" w:hAnsi="Times New Roman" w:cs="Times New Roman"/>
         </w:rPr>
-        <w:t xml:space="preserve">r. </w:t>
-      </w:r>
-      <w:proofErr w:type="gramStart"/>
-      <w:r>
-        <w:rPr>
-          <w:rFonts w:ascii="Times New Roman" w:hAnsi="Times New Roman" w:cs="Times New Roman"/>
-        </w:rPr>
-        <w:t>Inoltre</w:t>
-      </w:r>
-      <w:proofErr w:type="gramEnd"/>
+        <w:t>r. Inoltre</w:t>
+      </w:r>
       <w:r>
         <w:rPr>
           <w:rFonts w:ascii="Times New Roman" w:hAnsi="Times New Roman" w:cs="Times New Roman"/>
@@ -3580,8 +3823,15 @@
         <w:jc w:val="both"/>
         <w:rPr>
           <w:rFonts w:ascii="Times New Roman" w:hAnsi="Times New Roman" w:cs="Times New Roman"/>
-        </w:rPr>
-      </w:pPr>
+          <w:u w:val="single"/>
+        </w:rPr>
+      </w:pPr>
+      <w:r>
+        <w:rPr>
+          <w:rFonts w:ascii="Times New Roman" w:hAnsi="Times New Roman" w:cs="Times New Roman"/>
+        </w:rPr>
+        <w:t>GestioneRisposta</w:t>
+      </w:r>
     </w:p>
     <w:p>
       <w:pPr>
@@ -4116,7 +4366,6 @@
     </w:p>
     <w:p>
       <w:pPr>
-        <w:jc w:val="both"/>
         <w:rPr>
           <w:rFonts w:ascii="Times New Roman" w:hAnsi="Times New Roman" w:cs="Times New Roman"/>
           <w:sz w:val="24"/>
@@ -4126,353 +4375,328 @@
     </w:p>
     <w:p>
       <w:pPr>
-        <w:jc w:val="both"/>
+        <w:rPr>
+          <w:rFonts w:ascii="Times New Roman" w:hAnsi="Times New Roman" w:cs="Times New Roman"/>
+          <w:sz w:val="28"/>
+          <w:szCs w:val="28"/>
+        </w:rPr>
+      </w:pPr>
+    </w:p>
+    <w:p>
+      <w:pPr>
+        <w:rPr>
+          <w:rFonts w:ascii="Times New Roman" w:hAnsi="Times New Roman" w:cs="Times New Roman"/>
+          <w:sz w:val="36"/>
+          <w:szCs w:val="36"/>
+        </w:rPr>
+      </w:pPr>
+      <w:r>
+        <w:rPr>
+          <w:rFonts w:ascii="Times New Roman" w:hAnsi="Times New Roman" w:cs="Times New Roman"/>
+          <w:sz w:val="36"/>
+          <w:szCs w:val="36"/>
+        </w:rPr>
+        <w:lastRenderedPageBreak/>
+        <w:t>Compilazione</w:t>
+      </w:r>
+    </w:p>
+    <w:p>
+      <w:pPr>
         <w:rPr>
           <w:rFonts w:ascii="Times New Roman" w:hAnsi="Times New Roman" w:cs="Times New Roman"/>
           <w:sz w:val="24"/>
           <w:szCs w:val="24"/>
         </w:rPr>
       </w:pPr>
-    </w:p>
-    <w:p>
-      <w:pPr>
-        <w:rPr>
-          <w:rFonts w:ascii="Times New Roman" w:hAnsi="Times New Roman" w:cs="Times New Roman"/>
-        </w:rPr>
-      </w:pPr>
-    </w:p>
-    <w:p>
-      <w:pPr>
-        <w:rPr>
-          <w:rFonts w:ascii="Times New Roman" w:hAnsi="Times New Roman" w:cs="Times New Roman"/>
-        </w:rPr>
-      </w:pPr>
-    </w:p>
-    <w:p>
-      <w:pPr>
-        <w:rPr>
-          <w:rFonts w:ascii="Times New Roman" w:hAnsi="Times New Roman" w:cs="Times New Roman"/>
-        </w:rPr>
-      </w:pPr>
-    </w:p>
-    <w:p>
-      <w:pPr>
-        <w:rPr>
-          <w:rFonts w:ascii="Times New Roman" w:hAnsi="Times New Roman" w:cs="Times New Roman"/>
-        </w:rPr>
-      </w:pPr>
-    </w:p>
-    <w:p>
-      <w:pPr>
-        <w:rPr>
-          <w:rFonts w:ascii="Times New Roman" w:hAnsi="Times New Roman" w:cs="Times New Roman"/>
-        </w:rPr>
-      </w:pPr>
-    </w:p>
-    <w:p>
-      <w:pPr>
-        <w:rPr>
-          <w:rFonts w:ascii="Times New Roman" w:hAnsi="Times New Roman" w:cs="Times New Roman"/>
-        </w:rPr>
-      </w:pPr>
-    </w:p>
-    <w:p>
-      <w:pPr>
-        <w:rPr>
-          <w:rFonts w:ascii="Times New Roman" w:hAnsi="Times New Roman" w:cs="Times New Roman"/>
-          <w:sz w:val="28"/>
-          <w:szCs w:val="28"/>
-        </w:rPr>
-      </w:pPr>
-    </w:p>
-    <w:p>
-      <w:pPr>
-        <w:rPr>
-          <w:rFonts w:ascii="Times New Roman" w:hAnsi="Times New Roman" w:cs="Times New Roman"/>
-          <w:sz w:val="28"/>
-          <w:szCs w:val="28"/>
-        </w:rPr>
-      </w:pPr>
-    </w:p>
-    <w:p>
-      <w:pPr>
-        <w:rPr>
-          <w:rFonts w:ascii="Times New Roman" w:hAnsi="Times New Roman" w:cs="Times New Roman"/>
-          <w:sz w:val="36"/>
-          <w:szCs w:val="36"/>
-        </w:rPr>
-      </w:pPr>
-      <w:r>
-        <w:rPr>
-          <w:rFonts w:ascii="Times New Roman" w:hAnsi="Times New Roman" w:cs="Times New Roman"/>
-          <w:sz w:val="36"/>
-          <w:szCs w:val="36"/>
-        </w:rPr>
-        <w:t>Compilazione</w:t>
-      </w:r>
-    </w:p>
-    <w:p>
-      <w:pPr>
+      <w:r>
         <w:rPr>
           <w:rFonts w:ascii="Times New Roman" w:hAnsi="Times New Roman" w:cs="Times New Roman"/>
           <w:sz w:val="24"/>
           <w:szCs w:val="24"/>
         </w:rPr>
-      </w:pPr>
-      <w:r>
+        <w:t>Windows</w:t>
+      </w:r>
+    </w:p>
+    <w:p>
+      <w:pPr>
+        <w:rPr>
+          <w:rFonts w:ascii="Times New Roman" w:hAnsi="Times New Roman" w:cs="Times New Roman"/>
+        </w:rPr>
+      </w:pPr>
+      <w:r>
+        <w:rPr>
+          <w:rFonts w:ascii="Times New Roman" w:hAnsi="Times New Roman" w:cs="Times New Roman"/>
+        </w:rPr>
+        <w:t xml:space="preserve">Per la compilazione ed esecuzione si è </w:t>
+      </w:r>
+      <w:r>
+        <w:rPr>
+          <w:rFonts w:ascii="Times New Roman" w:hAnsi="Times New Roman" w:cs="Times New Roman"/>
+          <w:u w:val="single"/>
+        </w:rPr>
+        <w:t>deciso</w:t>
+      </w:r>
+      <w:r>
+        <w:rPr>
+          <w:rFonts w:ascii="Times New Roman" w:hAnsi="Times New Roman" w:cs="Times New Roman"/>
+        </w:rPr>
+        <w:t xml:space="preserve"> di scrivere uno script in powershell per rendere meno verbosa l procedura.</w:t>
+      </w:r>
+    </w:p>
+    <w:p>
+      <w:pPr>
+        <w:rPr>
+          <w:rFonts w:ascii="Times New Roman" w:hAnsi="Times New Roman" w:cs="Times New Roman"/>
+        </w:rPr>
+      </w:pPr>
+      <w:r>
+        <w:rPr>
+          <w:rFonts w:ascii="Times New Roman" w:hAnsi="Times New Roman" w:cs="Times New Roman"/>
+        </w:rPr>
+        <w:t>Server:</w:t>
+      </w:r>
+    </w:p>
+    <w:p>
+      <w:pPr>
+        <w:rPr>
+          <w:rFonts w:ascii="Times New Roman" w:hAnsi="Times New Roman" w:cs="Times New Roman"/>
+        </w:rPr>
+      </w:pPr>
+      <w:r>
+        <w:rPr>
+          <w:rFonts w:ascii="Times New Roman" w:hAnsi="Times New Roman" w:cs="Times New Roman"/>
+        </w:rPr>
+        <w:t xml:space="preserve">Posizionarsi in WORTHServer; </w:t>
+      </w:r>
+      <w:r>
+        <w:rPr>
+          <w:rFonts w:ascii="Times New Roman" w:hAnsi="Times New Roman" w:cs="Times New Roman"/>
+        </w:rPr>
+        <w:br/>
+        <w:t>Aprire</w:t>
+      </w:r>
+      <w:r>
+        <w:rPr>
+          <w:rFonts w:ascii="Times New Roman" w:hAnsi="Times New Roman" w:cs="Times New Roman"/>
+        </w:rPr>
+        <w:t xml:space="preserve"> una nuova </w:t>
+      </w:r>
+      <w:r>
+        <w:rPr>
+          <w:rFonts w:ascii="Times New Roman" w:hAnsi="Times New Roman" w:cs="Times New Roman"/>
+        </w:rPr>
+        <w:t>Powershell eseguire</w:t>
+      </w:r>
+      <w:r>
+        <w:rPr>
+          <w:rFonts w:ascii="Times New Roman" w:hAnsi="Times New Roman" w:cs="Times New Roman"/>
+        </w:rPr>
+        <w:t>:</w:t>
+      </w:r>
+      <w:r>
+        <w:rPr>
+          <w:rFonts w:ascii="Times New Roman" w:hAnsi="Times New Roman" w:cs="Times New Roman"/>
+        </w:rPr>
+        <w:t xml:space="preserve"> ./Compil</w:t>
+      </w:r>
+      <w:r>
+        <w:rPr>
+          <w:rFonts w:ascii="Times New Roman" w:hAnsi="Times New Roman" w:cs="Times New Roman"/>
+        </w:rPr>
+        <w:t>e</w:t>
+      </w:r>
+      <w:r>
+        <w:rPr>
+          <w:rFonts w:ascii="Times New Roman" w:hAnsi="Times New Roman" w:cs="Times New Roman"/>
+        </w:rPr>
+        <w:t>.ps1;</w:t>
+      </w:r>
+    </w:p>
+    <w:p>
+      <w:pPr>
+        <w:rPr>
+          <w:rFonts w:ascii="Times New Roman" w:hAnsi="Times New Roman" w:cs="Times New Roman"/>
+          <w:u w:val="single"/>
+        </w:rPr>
+      </w:pPr>
+      <w:r>
+        <w:rPr>
+          <w:rFonts w:ascii="Times New Roman" w:hAnsi="Times New Roman" w:cs="Times New Roman"/>
+        </w:rPr>
+        <w:t>Peer l’esecuzione: ./Execute.ps1</w:t>
+      </w:r>
+    </w:p>
+    <w:p>
+      <w:pPr>
+        <w:rPr>
+          <w:rFonts w:ascii="Times New Roman" w:hAnsi="Times New Roman" w:cs="Times New Roman"/>
+          <w:b/>
+          <w:bCs/>
+        </w:rPr>
+      </w:pPr>
+      <w:r>
+        <w:rPr>
+          <w:rFonts w:ascii="Times New Roman" w:hAnsi="Times New Roman" w:cs="Times New Roman"/>
+          <w:b/>
+          <w:bCs/>
+        </w:rPr>
+        <w:t xml:space="preserve">Nel caso in cui si dovesse terminare l’esecuzione del server e </w:t>
+      </w:r>
+      <w:r>
+        <w:rPr>
+          <w:rFonts w:ascii="Times New Roman" w:hAnsi="Times New Roman" w:cs="Times New Roman"/>
+          <w:b/>
+          <w:bCs/>
+        </w:rPr>
+        <w:t>successivamente</w:t>
+      </w:r>
+      <w:r>
+        <w:rPr>
+          <w:rFonts w:ascii="Times New Roman" w:hAnsi="Times New Roman" w:cs="Times New Roman"/>
+          <w:b/>
+          <w:bCs/>
+        </w:rPr>
+        <w:t xml:space="preserve"> rieseguire posizionarsi con changedirectory in WORTHServer.</w:t>
+      </w:r>
+    </w:p>
+    <w:p>
+      <w:pPr>
+        <w:rPr>
+          <w:rFonts w:ascii="Times New Roman" w:hAnsi="Times New Roman" w:cs="Times New Roman"/>
+        </w:rPr>
+      </w:pPr>
+      <w:r>
+        <w:rPr>
+          <w:rFonts w:ascii="Times New Roman" w:hAnsi="Times New Roman" w:cs="Times New Roman"/>
+        </w:rPr>
+        <w:t>Client:</w:t>
+      </w:r>
+    </w:p>
+    <w:p>
+      <w:pPr>
+        <w:rPr>
+          <w:rFonts w:ascii="Times New Roman" w:hAnsi="Times New Roman" w:cs="Times New Roman"/>
+        </w:rPr>
+      </w:pPr>
+      <w:r>
+        <w:rPr>
+          <w:rFonts w:ascii="Times New Roman" w:hAnsi="Times New Roman" w:cs="Times New Roman"/>
+        </w:rPr>
+        <w:t xml:space="preserve">Posizionarsi in WORTHClient; </w:t>
+      </w:r>
+      <w:r>
+        <w:rPr>
+          <w:rFonts w:ascii="Times New Roman" w:hAnsi="Times New Roman" w:cs="Times New Roman"/>
+        </w:rPr>
+        <w:br/>
+        <w:t xml:space="preserve">Aprire </w:t>
+      </w:r>
+      <w:r>
+        <w:rPr>
+          <w:rFonts w:ascii="Times New Roman" w:hAnsi="Times New Roman" w:cs="Times New Roman"/>
+        </w:rPr>
+        <w:t xml:space="preserve">una nuova </w:t>
+      </w:r>
+      <w:r>
+        <w:rPr>
+          <w:rFonts w:ascii="Times New Roman" w:hAnsi="Times New Roman" w:cs="Times New Roman"/>
+        </w:rPr>
+        <w:t>Powershell eseguire</w:t>
+      </w:r>
+      <w:r>
+        <w:rPr>
+          <w:rFonts w:ascii="Times New Roman" w:hAnsi="Times New Roman" w:cs="Times New Roman"/>
+        </w:rPr>
+        <w:t>:</w:t>
+      </w:r>
+      <w:r>
+        <w:rPr>
+          <w:rFonts w:ascii="Times New Roman" w:hAnsi="Times New Roman" w:cs="Times New Roman"/>
+        </w:rPr>
+        <w:t xml:space="preserve"> ./CompileAndExecute.ps1;</w:t>
+      </w:r>
+    </w:p>
+    <w:p>
+      <w:pPr>
+        <w:rPr>
+          <w:rFonts w:ascii="Times New Roman" w:hAnsi="Times New Roman" w:cs="Times New Roman"/>
+          <w:b/>
+          <w:bCs/>
+        </w:rPr>
+      </w:pPr>
+      <w:r>
+        <w:rPr>
+          <w:rFonts w:ascii="Times New Roman" w:hAnsi="Times New Roman" w:cs="Times New Roman"/>
+          <w:b/>
+          <w:bCs/>
+        </w:rPr>
+        <w:t xml:space="preserve">Nel caso in cui si dovesse terminare l’esecuzione del server e </w:t>
+      </w:r>
+      <w:r>
+        <w:rPr>
+          <w:rFonts w:ascii="Times New Roman" w:hAnsi="Times New Roman" w:cs="Times New Roman"/>
+          <w:b/>
+          <w:bCs/>
+        </w:rPr>
+        <w:t>successivamente</w:t>
+      </w:r>
+      <w:r>
+        <w:rPr>
+          <w:rFonts w:ascii="Times New Roman" w:hAnsi="Times New Roman" w:cs="Times New Roman"/>
+          <w:b/>
+          <w:bCs/>
+        </w:rPr>
+        <w:t xml:space="preserve"> rieseguire posizionarsi con changedirectory in WORTH</w:t>
+      </w:r>
+      <w:r>
+        <w:rPr>
+          <w:rFonts w:ascii="Times New Roman" w:hAnsi="Times New Roman" w:cs="Times New Roman"/>
+          <w:b/>
+          <w:bCs/>
+        </w:rPr>
+        <w:t>Client</w:t>
+      </w:r>
+      <w:r>
+        <w:rPr>
+          <w:rFonts w:ascii="Times New Roman" w:hAnsi="Times New Roman" w:cs="Times New Roman"/>
+          <w:b/>
+          <w:bCs/>
+        </w:rPr>
+        <w:t>.</w:t>
+      </w:r>
+    </w:p>
+    <w:p>
+      <w:pPr>
+        <w:rPr>
+          <w:rFonts w:ascii="Times New Roman" w:hAnsi="Times New Roman" w:cs="Times New Roman"/>
+        </w:rPr>
+      </w:pPr>
+    </w:p>
+    <w:p>
+      <w:pPr>
         <w:rPr>
           <w:rFonts w:ascii="Times New Roman" w:hAnsi="Times New Roman" w:cs="Times New Roman"/>
           <w:sz w:val="24"/>
           <w:szCs w:val="24"/>
         </w:rPr>
-        <w:t>Windows</w:t>
-      </w:r>
-    </w:p>
-    <w:p>
-      <w:pPr>
-        <w:rPr>
-          <w:rFonts w:ascii="Times New Roman" w:hAnsi="Times New Roman" w:cs="Times New Roman"/>
-        </w:rPr>
-      </w:pPr>
-      <w:r>
-        <w:rPr>
-          <w:rFonts w:ascii="Times New Roman" w:hAnsi="Times New Roman" w:cs="Times New Roman"/>
-        </w:rPr>
-        <w:t xml:space="preserve">Per la compilazione ed esecuzione si è </w:t>
-      </w:r>
-      <w:r>
-        <w:rPr>
-          <w:rFonts w:ascii="Times New Roman" w:hAnsi="Times New Roman" w:cs="Times New Roman"/>
-          <w:u w:val="single"/>
-        </w:rPr>
-        <w:t>deciso</w:t>
-      </w:r>
-      <w:r>
-        <w:rPr>
-          <w:rFonts w:ascii="Times New Roman" w:hAnsi="Times New Roman" w:cs="Times New Roman"/>
-        </w:rPr>
-        <w:t xml:space="preserve"> di scrivere uno script in powershell per rendere meno verbosa l procedura.</w:t>
-      </w:r>
-    </w:p>
-    <w:p>
-      <w:pPr>
-        <w:rPr>
-          <w:rFonts w:ascii="Times New Roman" w:hAnsi="Times New Roman" w:cs="Times New Roman"/>
-        </w:rPr>
-      </w:pPr>
-      <w:r>
-        <w:rPr>
-          <w:rFonts w:ascii="Times New Roman" w:hAnsi="Times New Roman" w:cs="Times New Roman"/>
-        </w:rPr>
-        <w:t>Server:</w:t>
-      </w:r>
-    </w:p>
-    <w:p>
-      <w:pPr>
-        <w:rPr>
-          <w:rFonts w:ascii="Times New Roman" w:hAnsi="Times New Roman" w:cs="Times New Roman"/>
-        </w:rPr>
-      </w:pPr>
-      <w:r>
-        <w:rPr>
-          <w:rFonts w:ascii="Times New Roman" w:hAnsi="Times New Roman" w:cs="Times New Roman"/>
-        </w:rPr>
-        <w:t xml:space="preserve">Posizionarsi in WORTHServer; </w:t>
-      </w:r>
-      <w:r>
-        <w:rPr>
-          <w:rFonts w:ascii="Times New Roman" w:hAnsi="Times New Roman" w:cs="Times New Roman"/>
-        </w:rPr>
-        <w:br/>
-        <w:t>Aprire</w:t>
-      </w:r>
-      <w:r>
-        <w:rPr>
-          <w:rFonts w:ascii="Times New Roman" w:hAnsi="Times New Roman" w:cs="Times New Roman"/>
-        </w:rPr>
-        <w:t xml:space="preserve"> una nuova </w:t>
-      </w:r>
-      <w:r>
-        <w:rPr>
-          <w:rFonts w:ascii="Times New Roman" w:hAnsi="Times New Roman" w:cs="Times New Roman"/>
-        </w:rPr>
-        <w:t>Powershell eseguire</w:t>
-      </w:r>
-      <w:r>
-        <w:rPr>
-          <w:rFonts w:ascii="Times New Roman" w:hAnsi="Times New Roman" w:cs="Times New Roman"/>
-        </w:rPr>
-        <w:t>:</w:t>
-      </w:r>
-      <w:r>
-        <w:rPr>
-          <w:rFonts w:ascii="Times New Roman" w:hAnsi="Times New Roman" w:cs="Times New Roman"/>
-        </w:rPr>
-        <w:t xml:space="preserve"> ./CompileAndExecute.ps1;</w:t>
-      </w:r>
-    </w:p>
-    <w:p>
-      <w:pPr>
-        <w:rPr>
-          <w:rFonts w:ascii="Times New Roman" w:hAnsi="Times New Roman" w:cs="Times New Roman"/>
-          <w:b/>
-          <w:bCs/>
-        </w:rPr>
-      </w:pPr>
-      <w:r>
-        <w:rPr>
-          <w:rFonts w:ascii="Times New Roman" w:hAnsi="Times New Roman" w:cs="Times New Roman"/>
-          <w:b/>
-          <w:bCs/>
-        </w:rPr>
-        <w:t xml:space="preserve">Nel caso in cui si dovesse terminare l’esecuzione del server e </w:t>
-      </w:r>
-      <w:r>
-        <w:rPr>
-          <w:rFonts w:ascii="Times New Roman" w:hAnsi="Times New Roman" w:cs="Times New Roman"/>
-          <w:b/>
-          <w:bCs/>
-        </w:rPr>
-        <w:t>successivamente</w:t>
-      </w:r>
-      <w:r>
-        <w:rPr>
-          <w:rFonts w:ascii="Times New Roman" w:hAnsi="Times New Roman" w:cs="Times New Roman"/>
-          <w:b/>
-          <w:bCs/>
-        </w:rPr>
-        <w:t xml:space="preserve"> rieseguire posizionarsi con changedirectory in WORTHServer.</w:t>
-      </w:r>
-    </w:p>
-    <w:p>
-      <w:pPr>
-        <w:rPr>
-          <w:rFonts w:ascii="Times New Roman" w:hAnsi="Times New Roman" w:cs="Times New Roman"/>
-        </w:rPr>
-      </w:pPr>
-      <w:r>
-        <w:rPr>
-          <w:rFonts w:ascii="Times New Roman" w:hAnsi="Times New Roman" w:cs="Times New Roman"/>
-        </w:rPr>
-        <w:t>Client:</w:t>
-      </w:r>
-    </w:p>
-    <w:p>
-      <w:pPr>
-        <w:rPr>
-          <w:rFonts w:ascii="Times New Roman" w:hAnsi="Times New Roman" w:cs="Times New Roman"/>
-        </w:rPr>
-      </w:pPr>
-      <w:r>
-        <w:rPr>
-          <w:rFonts w:ascii="Times New Roman" w:hAnsi="Times New Roman" w:cs="Times New Roman"/>
-        </w:rPr>
-        <w:t xml:space="preserve">Posizionarsi in WORTHClient; </w:t>
-      </w:r>
-      <w:r>
-        <w:rPr>
-          <w:rFonts w:ascii="Times New Roman" w:hAnsi="Times New Roman" w:cs="Times New Roman"/>
-        </w:rPr>
-        <w:br/>
-        <w:t xml:space="preserve">Aprire </w:t>
-      </w:r>
-      <w:r>
-        <w:rPr>
-          <w:rFonts w:ascii="Times New Roman" w:hAnsi="Times New Roman" w:cs="Times New Roman"/>
-        </w:rPr>
-        <w:t xml:space="preserve">una nuova </w:t>
-      </w:r>
-      <w:r>
-        <w:rPr>
-          <w:rFonts w:ascii="Times New Roman" w:hAnsi="Times New Roman" w:cs="Times New Roman"/>
-        </w:rPr>
-        <w:t>Powershell eseguire</w:t>
-      </w:r>
-      <w:r>
-        <w:rPr>
-          <w:rFonts w:ascii="Times New Roman" w:hAnsi="Times New Roman" w:cs="Times New Roman"/>
-        </w:rPr>
-        <w:t>:</w:t>
-      </w:r>
-      <w:r>
-        <w:rPr>
-          <w:rFonts w:ascii="Times New Roman" w:hAnsi="Times New Roman" w:cs="Times New Roman"/>
-        </w:rPr>
-        <w:t xml:space="preserve"> ./CompileAndExecute.ps1;</w:t>
-      </w:r>
-    </w:p>
-    <w:p>
-      <w:pPr>
-        <w:rPr>
-          <w:rFonts w:ascii="Times New Roman" w:hAnsi="Times New Roman" w:cs="Times New Roman"/>
-          <w:b/>
-          <w:bCs/>
-        </w:rPr>
-      </w:pPr>
-      <w:r>
-        <w:rPr>
-          <w:rFonts w:ascii="Times New Roman" w:hAnsi="Times New Roman" w:cs="Times New Roman"/>
-          <w:b/>
-          <w:bCs/>
-        </w:rPr>
-        <w:t xml:space="preserve">Nel caso in cui si dovesse terminare l’esecuzione del server e </w:t>
-      </w:r>
-      <w:r>
-        <w:rPr>
-          <w:rFonts w:ascii="Times New Roman" w:hAnsi="Times New Roman" w:cs="Times New Roman"/>
-          <w:b/>
-          <w:bCs/>
-        </w:rPr>
-        <w:t>successivamente</w:t>
-      </w:r>
-      <w:r>
-        <w:rPr>
-          <w:rFonts w:ascii="Times New Roman" w:hAnsi="Times New Roman" w:cs="Times New Roman"/>
-          <w:b/>
-          <w:bCs/>
-        </w:rPr>
-        <w:t xml:space="preserve"> rieseguire posizionarsi con changedirectory in WORTH</w:t>
-      </w:r>
-      <w:r>
-        <w:rPr>
-          <w:rFonts w:ascii="Times New Roman" w:hAnsi="Times New Roman" w:cs="Times New Roman"/>
-          <w:b/>
-          <w:bCs/>
-        </w:rPr>
-        <w:t>Client</w:t>
-      </w:r>
-      <w:r>
-        <w:rPr>
-          <w:rFonts w:ascii="Times New Roman" w:hAnsi="Times New Roman" w:cs="Times New Roman"/>
-          <w:b/>
-          <w:bCs/>
-        </w:rPr>
-        <w:t>.</w:t>
-      </w:r>
-    </w:p>
-    <w:p>
-      <w:pPr>
-        <w:rPr>
-          <w:rFonts w:ascii="Times New Roman" w:hAnsi="Times New Roman" w:cs="Times New Roman"/>
-        </w:rPr>
-      </w:pPr>
-    </w:p>
-    <w:p>
-      <w:pPr>
+      </w:pPr>
+      <w:r>
         <w:rPr>
           <w:rFonts w:ascii="Times New Roman" w:hAnsi="Times New Roman" w:cs="Times New Roman"/>
           <w:sz w:val="24"/>
           <w:szCs w:val="24"/>
         </w:rPr>
-      </w:pPr>
-      <w:r>
+        <w:t>Ubuntu</w:t>
+      </w:r>
+    </w:p>
+    <w:p>
+      <w:pPr>
         <w:rPr>
           <w:rFonts w:ascii="Times New Roman" w:hAnsi="Times New Roman" w:cs="Times New Roman"/>
           <w:sz w:val="24"/>
           <w:szCs w:val="24"/>
         </w:rPr>
-        <w:t>Ubuntu</w:t>
-      </w:r>
+      </w:pPr>
     </w:p>
     <w:p>
       <w:pPr>
@@ -5736,7 +5960,6 @@
   <w:style w:type="character" w:default="1" w:styleId="Carpredefinitoparagrafo">
     <w:name w:val="Default Paragraph Font"/>
     <w:uiPriority w:val="1"/>
-    <w:semiHidden/>
     <w:unhideWhenUsed/>
   </w:style>
   <w:style w:type="table" w:default="1" w:styleId="Tabellanormale">

</xml_diff>